<commit_message>
Added q 11 and changes
</commit_message>
<xml_diff>
--- a/pedigree_vs_grit.docx
+++ b/pedigree_vs_grit.docx
@@ -1363,6 +1363,46 @@
               <w:t xml:space="preserve">R square/adjusted r square can be spurious i.e.  High R-square  does not necessarily mean that the Regression model is valid. Seemingly unrelated can show a high r square if the correlation between the variables is high. </w:t>
             </w:r>
           </w:p>
+          <w:p>
+            <w:pPr>
+              <w:rPr>
+                <w:b/>
+              </w:rPr>
+            </w:pPr>
+            <w:r>
+              <w:rPr>
+                <w:b/>
+              </w:rPr>
+              <w:t>c) There are techniques to determine the validity of a regression model—in particular, whether the relationship is linear and the error terms display equal variance (</w:t>
+            </w:r>
+            <w:proofErr w:type="spellStart"/>
+            <w:r>
+              <w:rPr>
+                <w:b/>
+              </w:rPr>
+              <w:t>homoskedasticity</w:t>
+            </w:r>
+            <w:proofErr w:type="spellEnd"/>
+            <w:r>
+              <w:rPr>
+                <w:b/>
+              </w:rPr>
+              <w:t>). Does the regression in Table 1 violate either of these two assumptions? Justify your</w:t>
+            </w:r>
+            <w:r>
+              <w:rPr>
+                <w:b/>
+                <w:spacing w:val="-1"/>
+              </w:rPr>
+              <w:t xml:space="preserve"> </w:t>
+            </w:r>
+            <w:r>
+              <w:rPr>
+                <w:b/>
+              </w:rPr>
+              <w:t>answer</w:t>
+            </w:r>
+          </w:p>
           <w:p/>
           <w:p>
             <w:pPr>
@@ -1374,53 +1414,20 @@
               <w:rPr>
                 <w:b/>
               </w:rPr>
-              <w:t>c) There are techniques to determine the validity of a regression model—in particular, whether the relationship is linear and the error terms display equal variance (</w:t>
+              <w:t xml:space="preserve">Homoscedasticity: </w:t>
+            </w:r>
+          </w:p>
+          <w:p>
+            <w:r>
+              <w:t xml:space="preserve">The residual plot shows that the values are mostly </w:t>
             </w:r>
             <w:proofErr w:type="spellStart"/>
             <w:r>
-              <w:rPr>
-                <w:b/>
-              </w:rPr>
-              <w:t>homoskedasticity</w:t>
+              <w:t>centered</w:t>
             </w:r>
             <w:proofErr w:type="spellEnd"/>
             <w:r>
-              <w:rPr>
-                <w:b/>
-              </w:rPr>
-              <w:t>). Does the regression in Table 1 violate either of these two assumptions? Justify your</w:t>
-            </w:r>
-            <w:r>
-              <w:rPr>
-                <w:b/>
-                <w:spacing w:val="-1"/>
-              </w:rPr>
-              <w:t xml:space="preserve"> </w:t>
-            </w:r>
-            <w:r>
-              <w:rPr>
-                <w:b/>
-              </w:rPr>
-              <w:t>answer</w:t>
-            </w:r>
-          </w:p>
-          <w:p/>
-          <w:p>
-            <w:pPr>
-              <w:rPr>
-                <w:b/>
-              </w:rPr>
-            </w:pPr>
-            <w:r>
-              <w:rPr>
-                <w:b/>
-              </w:rPr>
-              <w:t xml:space="preserve">Homoscedasticity: </w:t>
-            </w:r>
-          </w:p>
-          <w:p>
-            <w:r>
-              <w:t xml:space="preserve">The residual plot shows that the values are mostly centered around 0. We conclude that there is Homoscedasticity. </w:t>
+              <w:t xml:space="preserve"> around 0. We conclude that there is Homoscedasticity. </w:t>
             </w:r>
             <w:r>
               <w:t>T</w:t>
@@ -1574,7 +1581,6 @@
                 <w:szCs w:val="20"/>
                 <w:lang w:val="en-IN" w:bidi="hi-IN"/>
               </w:rPr>
-              <w:lastRenderedPageBreak/>
               <w:t>Normality of Residuals</w:t>
             </w:r>
             <w:r>
@@ -1602,6 +1608,7 @@
               <w:ind w:left="0" w:firstLine="0"/>
             </w:pPr>
             <w:r>
+              <w:lastRenderedPageBreak/>
               <w:t xml:space="preserve">Normality of residuals can be tested using  a </w:t>
             </w:r>
             <w:r>
@@ -1949,6 +1956,7 @@
           </w:p>
           <w:p>
             <w:r>
+              <w:lastRenderedPageBreak/>
               <w:t xml:space="preserve">It follows from the above equation, that Excess return is dependent on SAT and GRI.  </w:t>
             </w:r>
             <w:r>
@@ -2236,11 +2244,6 @@
           </w:tbl>
           <w:p/>
           <w:p>
-            <w:pPr>
-              <w:rPr>
-                <w:b/>
-              </w:rPr>
-            </w:pPr>
             <w:r>
               <w:t xml:space="preserve">The table shows that </w:t>
             </w:r>
@@ -2283,6 +2286,12 @@
                 <w:b/>
               </w:rPr>
               <w:t xml:space="preserve"> = 0.05</w:t>
+            </w:r>
+            <w:r>
+              <w:rPr>
+                <w:b/>
+              </w:rPr>
+              <w:t xml:space="preserve">. </w:t>
             </w:r>
           </w:p>
           <w:p>
@@ -2519,6 +2528,7 @@
           <w:p/>
           <w:p>
             <w:r>
+              <w:lastRenderedPageBreak/>
               <w:t xml:space="preserve"> </w:t>
             </w:r>
           </w:p>
@@ -2707,64 +2717,85 @@
               <w:t>), we get the following equation</w:t>
             </w:r>
           </w:p>
-          <w:p>
-            <w:pPr>
-              <w:rPr>
-                <w:b/>
-              </w:rPr>
-            </w:pPr>
-            <w:r>
-              <w:rPr>
-                <w:b/>
-              </w:rPr>
-              <w:t>RET</w:t>
-            </w:r>
-            <w:r>
-              <w:t xml:space="preserve"> = </w:t>
-            </w:r>
-            <w:r>
-              <w:rPr>
-                <w:b/>
-              </w:rPr>
-              <w:t>-2.64216</w:t>
-            </w:r>
-            <w:r>
-              <w:t xml:space="preserve">  -</w:t>
-            </w:r>
-            <w:r>
-              <w:rPr>
-                <w:b/>
-              </w:rPr>
-              <w:t xml:space="preserve"> GRI</w:t>
-            </w:r>
-            <w:r>
-              <w:t xml:space="preserve"> *</w:t>
-            </w:r>
-            <w:r>
-              <w:rPr>
-                <w:b/>
-              </w:rPr>
-              <w:t>2.11046</w:t>
-            </w:r>
-            <w:r>
-              <w:t xml:space="preserve">  + </w:t>
-            </w:r>
-            <w:r>
-              <w:rPr>
-                <w:b/>
-              </w:rPr>
-              <w:t>SAT</w:t>
-            </w:r>
-            <w:r>
-              <w:t xml:space="preserve"> * </w:t>
-            </w:r>
-            <w:r>
-              <w:rPr>
-                <w:b/>
-              </w:rPr>
-              <w:t>0.005735</w:t>
-            </w:r>
-          </w:p>
+          <w:tbl>
+            <w:tblPr>
+              <w:tblStyle w:val="TableGrid"/>
+              <w:tblW w:w="0" w:type="auto"/>
+              <w:tblLook w:val="04A0"/>
+            </w:tblPr>
+            <w:tblGrid>
+              <w:gridCol w:w="8217"/>
+            </w:tblGrid>
+            <w:tr>
+              <w:trPr>
+                <w:trHeight w:val="330"/>
+              </w:trPr>
+              <w:tc>
+                <w:tcPr>
+                  <w:tcW w:w="8217" w:type="dxa"/>
+                  <w:shd w:val="clear" w:color="auto" w:fill="F2F2F2" w:themeFill="background1" w:themeFillShade="F2"/>
+                </w:tcPr>
+                <w:p>
+                  <w:pPr>
+                    <w:rPr>
+                      <w:b/>
+                    </w:rPr>
+                  </w:pPr>
+                  <w:r>
+                    <w:rPr>
+                      <w:b/>
+                    </w:rPr>
+                    <w:t>RET</w:t>
+                  </w:r>
+                  <w:r>
+                    <w:t xml:space="preserve"> = </w:t>
+                  </w:r>
+                  <w:r>
+                    <w:rPr>
+                      <w:b/>
+                    </w:rPr>
+                    <w:t>-2.64216</w:t>
+                  </w:r>
+                  <w:r>
+                    <w:t xml:space="preserve">  -</w:t>
+                  </w:r>
+                  <w:r>
+                    <w:rPr>
+                      <w:b/>
+                    </w:rPr>
+                    <w:t xml:space="preserve"> GRI</w:t>
+                  </w:r>
+                  <w:r>
+                    <w:t xml:space="preserve"> *</w:t>
+                  </w:r>
+                  <w:r>
+                    <w:rPr>
+                      <w:b/>
+                    </w:rPr>
+                    <w:t>2.11046</w:t>
+                  </w:r>
+                  <w:r>
+                    <w:t xml:space="preserve">  + </w:t>
+                  </w:r>
+                  <w:r>
+                    <w:rPr>
+                      <w:b/>
+                    </w:rPr>
+                    <w:t>SAT</w:t>
+                  </w:r>
+                  <w:r>
+                    <w:t xml:space="preserve"> * </w:t>
+                  </w:r>
+                  <w:r>
+                    <w:rPr>
+                      <w:b/>
+                    </w:rPr>
+                    <w:t>0.005735</w:t>
+                  </w:r>
+                </w:p>
+              </w:tc>
+            </w:tr>
+          </w:tbl>
           <w:p>
             <w:r>
               <w:t xml:space="preserve">It follows from the above equation, that Excess return is dependent on SAT and GRI. If </w:t>
@@ -2776,10 +2807,15 @@
               <w:t>GRI</w:t>
             </w:r>
             <w:r>
-              <w:t xml:space="preserve"> is held constant, the Excess Return is varies with the SAT of the college. Princeton has a Higher SAT average than Ohio State.  Substituting the SAT values, we get the following Returns</w:t>
-            </w:r>
-          </w:p>
-          <w:p/>
+              <w:t xml:space="preserve"> is hel</w:t>
+            </w:r>
+            <w:r>
+              <w:t xml:space="preserve">d constant, the Excess Return </w:t>
+            </w:r>
+            <w:r>
+              <w:t xml:space="preserve"> varies with the SAT of the college. Princeton has a Higher SAT average than Ohio State.  Substituting the SAT values, we get the following Returns</w:t>
+            </w:r>
+          </w:p>
           <w:tbl>
             <w:tblPr>
               <w:tblStyle w:val="TableGrid"/>
@@ -2797,6 +2833,7 @@
               <w:tc>
                 <w:tcPr>
                   <w:tcW w:w="1134" w:type="dxa"/>
+                  <w:shd w:val="clear" w:color="auto" w:fill="F2F2F2" w:themeFill="background1" w:themeFillShade="F2"/>
                 </w:tcPr>
                 <w:p>
                   <w:pPr>
@@ -2815,6 +2852,7 @@
               <w:tc>
                 <w:tcPr>
                   <w:tcW w:w="887" w:type="dxa"/>
+                  <w:shd w:val="clear" w:color="auto" w:fill="F2F2F2" w:themeFill="background1" w:themeFillShade="F2"/>
                 </w:tcPr>
                 <w:p>
                   <w:pPr>
@@ -2833,6 +2871,7 @@
               <w:tc>
                 <w:tcPr>
                   <w:tcW w:w="601" w:type="dxa"/>
+                  <w:shd w:val="clear" w:color="auto" w:fill="F2F2F2" w:themeFill="background1" w:themeFillShade="F2"/>
                 </w:tcPr>
                 <w:p>
                   <w:pPr>
@@ -2851,6 +2890,7 @@
               <w:tc>
                 <w:tcPr>
                   <w:tcW w:w="2302" w:type="dxa"/>
+                  <w:shd w:val="clear" w:color="auto" w:fill="F2F2F2" w:themeFill="background1" w:themeFillShade="F2"/>
                 </w:tcPr>
                 <w:p>
                   <w:pPr>
@@ -2869,6 +2909,7 @@
               <w:tc>
                 <w:tcPr>
                   <w:tcW w:w="2168" w:type="dxa"/>
+                  <w:shd w:val="clear" w:color="auto" w:fill="F2F2F2" w:themeFill="background1" w:themeFillShade="F2"/>
                 </w:tcPr>
                 <w:p>
                   <w:pPr>
@@ -3007,25 +3048,329 @@
                   </w:r>
                 </w:p>
                 <w:p/>
+              </w:tc>
+            </w:tr>
+          </w:tbl>
+          <w:p>
+            <w:r>
+              <w:t xml:space="preserve">Above table only shows that managers who attended </w:t>
+            </w:r>
+            <w:proofErr w:type="spellStart"/>
+            <w:r>
+              <w:t>princeton</w:t>
+            </w:r>
+            <w:proofErr w:type="spellEnd"/>
+            <w:r>
+              <w:t xml:space="preserve"> college generate</w:t>
+            </w:r>
+            <w:r>
+              <w:t>d</w:t>
+            </w:r>
+            <w:r>
+              <w:t xml:space="preserve"> a higher Excess return on average. </w:t>
+            </w:r>
+          </w:p>
+          <w:p>
+            <w:r>
+              <w:t xml:space="preserve">The regression always </w:t>
+            </w:r>
+            <w:r>
+              <w:t>gives</w:t>
+            </w:r>
+            <w:r>
+              <w:t xml:space="preserve"> the average value (or expected value of the response variable). the possible range of </w:t>
+            </w:r>
+            <w:r>
+              <w:t xml:space="preserve"> actual values is given by the </w:t>
+            </w:r>
+            <w:r>
+              <w:rPr>
+                <w:b/>
+              </w:rPr>
+              <w:t>prediction interval</w:t>
+            </w:r>
+            <w:r>
+              <w:t xml:space="preserve">. </w:t>
+            </w:r>
+          </w:p>
+          <w:p>
+            <w:r>
+              <w:t>For large value of n</w:t>
+            </w:r>
+            <w:r>
+              <w:t>:</w:t>
+            </w:r>
+            <w:r>
+              <w:t xml:space="preserve"> </w:t>
+            </w:r>
+          </w:p>
+          <w:tbl>
+            <w:tblPr>
+              <w:tblStyle w:val="TableGrid"/>
+              <w:tblW w:w="0" w:type="auto"/>
+              <w:tblLook w:val="04A0"/>
+            </w:tblPr>
+            <w:tblGrid>
+              <w:gridCol w:w="2677"/>
+              <w:gridCol w:w="5660"/>
+            </w:tblGrid>
+            <w:tr>
+              <w:tc>
+                <w:tcPr>
+                  <w:tcW w:w="2677" w:type="dxa"/>
+                </w:tcPr>
+                <w:p>
+                  <w:pPr>
+                    <w:rPr>
+                      <w:b/>
+                    </w:rPr>
+                  </w:pPr>
+                  <w:r>
+                    <w:rPr>
+                      <w:b/>
+                    </w:rPr>
+                    <w:t>Prediction interval</w:t>
+                  </w:r>
+                </w:p>
+              </w:tc>
+              <w:tc>
+                <w:tcPr>
+                  <w:tcW w:w="5660" w:type="dxa"/>
+                </w:tcPr>
+                <w:p>
+                  <w:proofErr w:type="spellStart"/>
+                  <w:r>
+                    <w:t>y_hat</w:t>
+                  </w:r>
+                  <w:proofErr w:type="spellEnd"/>
+                  <w:r>
+                    <w:t xml:space="preserve"> +/-  t(</w:t>
+                  </w:r>
+                  <w:r>
+                    <w:rPr>
+                      <w:rFonts w:ascii="Calibri" w:hAnsi="Calibri" w:cs="Calibri"/>
+                    </w:rPr>
+                    <w:t>α</w:t>
+                  </w:r>
+                  <w:r>
+                    <w:t xml:space="preserve">/2, </w:t>
+                  </w:r>
+                  <w:proofErr w:type="spellStart"/>
+                  <w:r>
+                    <w:t>degree_of_freedom</w:t>
+                  </w:r>
+                  <w:proofErr w:type="spellEnd"/>
+                  <w:r>
+                    <w:t>)  X Se        (approx)</w:t>
+                  </w:r>
+                </w:p>
+              </w:tc>
+            </w:tr>
+            <w:tr>
+              <w:tc>
+                <w:tcPr>
+                  <w:tcW w:w="2677" w:type="dxa"/>
+                </w:tcPr>
+                <w:p>
+                  <w:pPr>
+                    <w:rPr>
+                      <w:b/>
+                    </w:rPr>
+                  </w:pPr>
+                  <w:r>
+                    <w:rPr>
+                      <w:b/>
+                    </w:rPr>
+                    <w:t>Degree of freedom</w:t>
+                  </w:r>
+                </w:p>
+              </w:tc>
+              <w:tc>
+                <w:tcPr>
+                  <w:tcW w:w="5660" w:type="dxa"/>
+                </w:tcPr>
+                <w:p>
+                  <w:r>
+                    <w:t>537</w:t>
+                  </w:r>
+                </w:p>
+              </w:tc>
+            </w:tr>
+            <w:tr>
+              <w:tc>
+                <w:tcPr>
+                  <w:tcW w:w="2677" w:type="dxa"/>
+                </w:tcPr>
+                <w:p>
+                  <w:pPr>
+                    <w:rPr>
+                      <w:b/>
+                    </w:rPr>
+                  </w:pPr>
+                  <w:proofErr w:type="spellStart"/>
+                  <w:r>
+                    <w:rPr>
+                      <w:b/>
+                    </w:rPr>
+                    <w:t>T_stat</w:t>
+                  </w:r>
+                  <w:proofErr w:type="spellEnd"/>
+                </w:p>
+              </w:tc>
+              <w:tc>
+                <w:tcPr>
+                  <w:tcW w:w="5660" w:type="dxa"/>
+                </w:tcPr>
+                <w:p>
+                  <w:r>
+                    <w:t>1.964391</w:t>
+                  </w:r>
+                </w:p>
               </w:tc>
             </w:tr>
           </w:tbl>
           <w:p/>
-          <w:p>
-            <w:r>
-              <w:t xml:space="preserve">As per the table(and from the </w:t>
-            </w:r>
-            <w:r>
-              <w:rPr>
-                <w:b/>
-              </w:rPr>
-              <w:t>MLR equation</w:t>
-            </w:r>
-            <w:r>
-              <w:t>)  Bob would generate a higher return if he had attended Princeton</w:t>
-            </w:r>
-          </w:p>
           <w:p/>
+          <w:p/>
+          <w:p/>
+          <w:tbl>
+            <w:tblPr>
+              <w:tblStyle w:val="TableGrid"/>
+              <w:tblW w:w="7213" w:type="dxa"/>
+              <w:tblLook w:val="04A0"/>
+            </w:tblPr>
+            <w:tblGrid>
+              <w:gridCol w:w="3258"/>
+              <w:gridCol w:w="3955"/>
+            </w:tblGrid>
+            <w:tr>
+              <w:tc>
+                <w:tcPr>
+                  <w:tcW w:w="3258" w:type="dxa"/>
+                </w:tcPr>
+                <w:p>
+                  <w:pPr>
+                    <w:rPr>
+                      <w:b/>
+                    </w:rPr>
+                  </w:pPr>
+                  <w:r>
+                    <w:rPr>
+                      <w:b/>
+                    </w:rPr>
+                    <w:t>Prediction interval for large n  (Ohio)</w:t>
+                  </w:r>
+                </w:p>
+              </w:tc>
+              <w:tc>
+                <w:tcPr>
+                  <w:tcW w:w="3955" w:type="dxa"/>
+                </w:tcPr>
+                <w:p>
+                  <w:pPr>
+                    <w:rPr>
+                      <w:b/>
+                    </w:rPr>
+                  </w:pPr>
+                  <w:r>
+                    <w:rPr>
+                      <w:b/>
+                    </w:rPr>
+                    <w:t>Prediction interval for large n (Princeton)</w:t>
+                  </w:r>
+                </w:p>
+              </w:tc>
+            </w:tr>
+            <w:tr>
+              <w:tc>
+                <w:tcPr>
+                  <w:tcW w:w="3258" w:type="dxa"/>
+                </w:tcPr>
+                <w:p>
+                  <w:pPr>
+                    <w:rPr>
+                      <w:b/>
+                      <w:lang w:val="en-US"/>
+                    </w:rPr>
+                  </w:pPr>
+                  <w:r>
+                    <w:rPr>
+                      <w:b/>
+                      <w:lang w:val="en-US"/>
+                    </w:rPr>
+                    <w:t>(</w:t>
+                  </w:r>
+                  <w:r>
+                    <w:rPr>
+                      <w:b/>
+                      <w:lang w:val="en-US"/>
+                    </w:rPr>
+                    <w:t>17.63</w:t>
+                  </w:r>
+                  <w:r>
+                    <w:rPr>
+                      <w:b/>
+                      <w:lang w:val="en-US"/>
+                    </w:rPr>
+                    <w:t>, -</w:t>
+                  </w:r>
+                  <w:r>
+                    <w:rPr>
+                      <w:b/>
+                      <w:lang w:val="en-US"/>
+                    </w:rPr>
+                    <w:t>15.18</w:t>
+                  </w:r>
+                  <w:r>
+                    <w:rPr>
+                      <w:b/>
+                      <w:lang w:val="en-US"/>
+                    </w:rPr>
+                    <w:t>)</w:t>
+                  </w:r>
+                </w:p>
+                <w:p/>
+              </w:tc>
+              <w:tc>
+                <w:tcPr>
+                  <w:tcW w:w="3955" w:type="dxa"/>
+                </w:tcPr>
+                <w:p>
+                  <w:pPr>
+                    <w:rPr>
+                      <w:b/>
+                      <w:lang w:val="en-US"/>
+                    </w:rPr>
+                  </w:pPr>
+                  <w:r>
+                    <w:rPr>
+                      <w:b/>
+                      <w:lang w:val="en-US"/>
+                    </w:rPr>
+                    <w:t>(19.42,-13.39)</w:t>
+                  </w:r>
+                </w:p>
+              </w:tc>
+            </w:tr>
+          </w:tbl>
+          <w:p/>
+          <w:p>
+            <w:r>
+              <w:t>Since</w:t>
+            </w:r>
+            <w:r>
+              <w:t xml:space="preserve">, there is a </w:t>
+            </w:r>
+            <w:r>
+              <w:rPr>
+                <w:b/>
+              </w:rPr>
+              <w:t>huge overlap in the prediction interval  between Ohio and Princeton</w:t>
+            </w:r>
+            <w:r>
+              <w:t>, we cannot conclude that Bob would generate higher returns had he attended Princeton.</w:t>
+            </w:r>
+          </w:p>
           <w:p>
             <w:pPr>
               <w:rPr>
@@ -3146,89 +3491,6 @@
           <w:p>
             <w:pPr>
               <w:pStyle w:val="ListParagraph"/>
-              <w:numPr>
-                <w:ilvl w:val="0"/>
-                <w:numId w:val="11"/>
-              </w:numPr>
-            </w:pPr>
-            <w:r>
-              <w:rPr>
-                <w:rFonts w:asciiTheme="minorHAnsi" w:eastAsiaTheme="minorHAnsi" w:hAnsiTheme="minorHAnsi" w:cs="Mangal"/>
-                <w:szCs w:val="20"/>
-                <w:lang w:val="en-IN" w:bidi="hi-IN"/>
-              </w:rPr>
-              <w:t>There is no variable in the given data</w:t>
-            </w:r>
-            <w:r>
-              <w:rPr>
-                <w:rFonts w:asciiTheme="minorHAnsi" w:eastAsiaTheme="minorHAnsi" w:hAnsiTheme="minorHAnsi" w:cs="Mangal"/>
-                <w:szCs w:val="20"/>
-                <w:lang w:val="en-IN" w:bidi="hi-IN"/>
-              </w:rPr>
-              <w:t xml:space="preserve"> that can be used to show an association </w:t>
-            </w:r>
-            <w:r>
-              <w:rPr>
-                <w:rFonts w:asciiTheme="minorHAnsi" w:eastAsiaTheme="minorHAnsi" w:hAnsiTheme="minorHAnsi" w:cs="Mangal"/>
-                <w:szCs w:val="20"/>
-                <w:lang w:val="en-IN" w:bidi="hi-IN"/>
-              </w:rPr>
-              <w:lastRenderedPageBreak/>
-              <w:t xml:space="preserve">between the University and Excess returns. </w:t>
-            </w:r>
-            <w:r>
-              <w:rPr>
-                <w:rFonts w:asciiTheme="minorHAnsi" w:eastAsiaTheme="minorHAnsi" w:hAnsiTheme="minorHAnsi" w:cs="Mangal"/>
-                <w:szCs w:val="20"/>
-                <w:lang w:val="en-IN" w:bidi="hi-IN"/>
-              </w:rPr>
-              <w:t>An</w:t>
-            </w:r>
-            <w:r>
-              <w:rPr>
-                <w:rFonts w:asciiTheme="minorHAnsi" w:eastAsiaTheme="minorHAnsi" w:hAnsiTheme="minorHAnsi" w:cs="Mangal"/>
-                <w:szCs w:val="20"/>
-                <w:lang w:val="en-IN" w:bidi="hi-IN"/>
-              </w:rPr>
-              <w:t xml:space="preserve"> Association</w:t>
-            </w:r>
-            <w:r>
-              <w:rPr>
-                <w:rFonts w:asciiTheme="minorHAnsi" w:eastAsiaTheme="minorHAnsi" w:hAnsiTheme="minorHAnsi" w:cs="Mangal"/>
-                <w:szCs w:val="20"/>
-                <w:lang w:val="en-IN" w:bidi="hi-IN"/>
-              </w:rPr>
-              <w:t xml:space="preserve"> does</w:t>
-            </w:r>
-            <w:r>
-              <w:rPr>
-                <w:rFonts w:asciiTheme="minorHAnsi" w:eastAsiaTheme="minorHAnsi" w:hAnsiTheme="minorHAnsi" w:cs="Mangal"/>
-                <w:szCs w:val="20"/>
-                <w:lang w:val="en-IN" w:bidi="hi-IN"/>
-              </w:rPr>
-              <w:t xml:space="preserve"> exist between SAT scores and Excess Return. </w:t>
-            </w:r>
-            <w:r>
-              <w:rPr>
-                <w:rFonts w:asciiTheme="minorHAnsi" w:eastAsiaTheme="minorHAnsi" w:hAnsiTheme="minorHAnsi" w:cs="Mangal"/>
-                <w:szCs w:val="20"/>
-                <w:lang w:val="en-IN" w:bidi="hi-IN"/>
-              </w:rPr>
-              <w:t>However students score SAT without help of universities. Therefore, t</w:t>
-            </w:r>
-            <w:r>
-              <w:rPr>
-                <w:rFonts w:asciiTheme="minorHAnsi" w:eastAsiaTheme="minorHAnsi" w:hAnsiTheme="minorHAnsi" w:cs="Mangal"/>
-                <w:szCs w:val="20"/>
-                <w:u w:val="single"/>
-                <w:lang w:val="en-IN" w:bidi="hi-IN"/>
-              </w:rPr>
-              <w:t>he above equation does not conclusively prove that Bob would have generated higher return had he attended Princeton</w:t>
-            </w:r>
-          </w:p>
-          <w:p>
-            <w:pPr>
-              <w:pStyle w:val="ListParagraph"/>
               <w:ind w:left="720" w:firstLine="0"/>
             </w:pPr>
           </w:p>
@@ -3270,64 +3532,86 @@
               <w:t>), we get the following equation</w:t>
             </w:r>
           </w:p>
-          <w:p>
-            <w:pPr>
-              <w:rPr>
-                <w:b/>
-              </w:rPr>
-            </w:pPr>
-            <w:r>
-              <w:rPr>
-                <w:b/>
-              </w:rPr>
-              <w:t>RET</w:t>
-            </w:r>
-            <w:r>
-              <w:t xml:space="preserve"> = </w:t>
-            </w:r>
-            <w:r>
-              <w:rPr>
-                <w:b/>
-              </w:rPr>
-              <w:t>-2.64216</w:t>
-            </w:r>
-            <w:r>
-              <w:t xml:space="preserve">  -</w:t>
-            </w:r>
-            <w:r>
-              <w:rPr>
-                <w:b/>
-              </w:rPr>
-              <w:t xml:space="preserve"> GRI</w:t>
-            </w:r>
-            <w:r>
-              <w:t xml:space="preserve"> *</w:t>
-            </w:r>
-            <w:r>
-              <w:rPr>
-                <w:b/>
-              </w:rPr>
-              <w:t>2.11046</w:t>
-            </w:r>
-            <w:r>
-              <w:t xml:space="preserve">  + </w:t>
-            </w:r>
-            <w:r>
-              <w:rPr>
-                <w:b/>
-              </w:rPr>
-              <w:t>SAT</w:t>
-            </w:r>
-            <w:r>
-              <w:t xml:space="preserve"> * </w:t>
-            </w:r>
-            <w:r>
-              <w:rPr>
-                <w:b/>
-              </w:rPr>
-              <w:t>0.005735</w:t>
-            </w:r>
-          </w:p>
+          <w:tbl>
+            <w:tblPr>
+              <w:tblStyle w:val="TableGrid"/>
+              <w:tblW w:w="0" w:type="auto"/>
+              <w:tblLook w:val="04A0"/>
+            </w:tblPr>
+            <w:tblGrid>
+              <w:gridCol w:w="8217"/>
+            </w:tblGrid>
+            <w:tr>
+              <w:trPr>
+                <w:trHeight w:val="330"/>
+              </w:trPr>
+              <w:tc>
+                <w:tcPr>
+                  <w:tcW w:w="8217" w:type="dxa"/>
+                  <w:shd w:val="clear" w:color="auto" w:fill="F2F2F2" w:themeFill="background1" w:themeFillShade="F2"/>
+                </w:tcPr>
+                <w:p>
+                  <w:pPr>
+                    <w:rPr>
+                      <w:b/>
+                    </w:rPr>
+                  </w:pPr>
+                  <w:r>
+                    <w:rPr>
+                      <w:b/>
+                    </w:rPr>
+                    <w:t>RET</w:t>
+                  </w:r>
+                  <w:r>
+                    <w:t xml:space="preserve"> = </w:t>
+                  </w:r>
+                  <w:r>
+                    <w:rPr>
+                      <w:b/>
+                    </w:rPr>
+                    <w:t>-2.64216</w:t>
+                  </w:r>
+                  <w:r>
+                    <w:t xml:space="preserve">  -</w:t>
+                  </w:r>
+                  <w:r>
+                    <w:rPr>
+                      <w:b/>
+                    </w:rPr>
+                    <w:t xml:space="preserve"> GRI</w:t>
+                  </w:r>
+                  <w:r>
+                    <w:t xml:space="preserve"> *</w:t>
+                  </w:r>
+                  <w:r>
+                    <w:rPr>
+                      <w:b/>
+                    </w:rPr>
+                    <w:t>2.11046</w:t>
+                  </w:r>
+                  <w:r>
+                    <w:t xml:space="preserve">  + </w:t>
+                  </w:r>
+                  <w:r>
+                    <w:rPr>
+                      <w:b/>
+                    </w:rPr>
+                    <w:t>SAT</w:t>
+                  </w:r>
+                  <w:r>
+                    <w:t xml:space="preserve"> * </w:t>
+                  </w:r>
+                  <w:r>
+                    <w:rPr>
+                      <w:b/>
+                    </w:rPr>
+                    <w:t>0.005735</w:t>
+                  </w:r>
+                </w:p>
+              </w:tc>
+            </w:tr>
+          </w:tbl>
+          <w:p/>
           <w:p>
             <w:r>
               <w:t xml:space="preserve">Keeping SAT </w:t>
@@ -3358,6 +3642,7 @@
               <w:tc>
                 <w:tcPr>
                   <w:tcW w:w="1134" w:type="dxa"/>
+                  <w:shd w:val="clear" w:color="auto" w:fill="F2F2F2" w:themeFill="background1" w:themeFillShade="F2"/>
                 </w:tcPr>
                 <w:p>
                   <w:pPr>
@@ -3376,6 +3661,7 @@
               <w:tc>
                 <w:tcPr>
                   <w:tcW w:w="887" w:type="dxa"/>
+                  <w:shd w:val="clear" w:color="auto" w:fill="F2F2F2" w:themeFill="background1" w:themeFillShade="F2"/>
                 </w:tcPr>
                 <w:p>
                   <w:pPr>
@@ -3394,6 +3680,7 @@
               <w:tc>
                 <w:tcPr>
                   <w:tcW w:w="601" w:type="dxa"/>
+                  <w:shd w:val="clear" w:color="auto" w:fill="F2F2F2" w:themeFill="background1" w:themeFillShade="F2"/>
                 </w:tcPr>
                 <w:p>
                   <w:pPr>
@@ -3412,6 +3699,7 @@
               <w:tc>
                 <w:tcPr>
                   <w:tcW w:w="2302" w:type="dxa"/>
+                  <w:shd w:val="clear" w:color="auto" w:fill="F2F2F2" w:themeFill="background1" w:themeFillShade="F2"/>
                 </w:tcPr>
                 <w:p>
                   <w:pPr>
@@ -3430,6 +3718,7 @@
               <w:tc>
                 <w:tcPr>
                   <w:tcW w:w="2168" w:type="dxa"/>
+                  <w:shd w:val="clear" w:color="auto" w:fill="F2F2F2" w:themeFill="background1" w:themeFillShade="F2"/>
                 </w:tcPr>
                 <w:p>
                   <w:pPr>
@@ -3739,6 +4028,7 @@
               <w:rPr>
                 <w:b/>
               </w:rPr>
+              <w:lastRenderedPageBreak/>
               <w:t>Solution</w:t>
             </w:r>
           </w:p>
@@ -4000,20 +4290,12 @@
           <w:p>
             <w:pPr>
               <w:rPr>
-                <w:b/>
-              </w:rPr>
-            </w:pPr>
-          </w:p>
-          <w:p>
-            <w:pPr>
-              <w:rPr>
                 <w:sz w:val="28"/>
               </w:rPr>
             </w:pPr>
           </w:p>
           <w:p>
             <w:r>
-              <w:lastRenderedPageBreak/>
               <w:t>Test of statistical significance of MBA</w:t>
             </w:r>
           </w:p>
@@ -4165,17 +4447,7 @@
                             <w:rFonts w:ascii="Cambria Math" w:hAnsi="Cambria Math" w:cs="Calibri"/>
                             <w:sz w:val="28"/>
                           </w:rPr>
-                          <m:t>β</m:t>
-                        </m:r>
-                        <m:r>
-                          <m:rPr>
-                            <m:sty m:val="p"/>
-                          </m:rPr>
-                          <w:rPr>
-                            <w:rFonts w:ascii="Cambria Math" w:hAnsi="Cambria Math" w:cs="Calibri"/>
-                            <w:sz w:val="28"/>
-                          </w:rPr>
-                          <m:t>_hat</m:t>
+                          <m:t>β_hat</m:t>
                         </m:r>
                         <m:ctrlPr>
                           <w:rPr>
@@ -4298,7 +4570,43 @@
               </w:rPr>
             </w:pPr>
             <w:r>
-              <w:t xml:space="preserve">If an independent variable </w:t>
+              <w:rPr>
+                <w:rFonts w:ascii="Calibri" w:hAnsi="Calibri" w:cs="Calibri"/>
+              </w:rPr>
+              <w:t xml:space="preserve">If it is true that Fund managers without MBA </w:t>
+            </w:r>
+            <w:r>
+              <w:rPr>
+                <w:rFonts w:ascii="Calibri" w:hAnsi="Calibri" w:cs="Calibri"/>
+              </w:rPr>
+              <w:t xml:space="preserve"> invest in  riskier stocks th</w:t>
+            </w:r>
+            <w:r>
+              <w:rPr>
+                <w:rFonts w:ascii="Calibri" w:hAnsi="Calibri" w:cs="Calibri"/>
+              </w:rPr>
+              <w:t>e</w:t>
+            </w:r>
+            <w:r>
+              <w:rPr>
+                <w:rFonts w:ascii="Calibri" w:hAnsi="Calibri" w:cs="Calibri"/>
+              </w:rPr>
+              <w:t xml:space="preserve">n it is possible that there is </w:t>
+            </w:r>
+            <w:proofErr w:type="spellStart"/>
+            <w:r>
+              <w:rPr>
+                <w:rFonts w:ascii="Calibri" w:hAnsi="Calibri" w:cs="Calibri"/>
+                <w:b/>
+              </w:rPr>
+              <w:t>multicollinearity</w:t>
+            </w:r>
+            <w:proofErr w:type="spellEnd"/>
+            <w:r>
+              <w:rPr>
+                <w:rFonts w:ascii="Calibri" w:hAnsi="Calibri" w:cs="Calibri"/>
+              </w:rPr>
+              <w:t xml:space="preserve"> between MBA and </w:t>
             </w:r>
             <w:r>
               <w:rPr>
@@ -4310,20 +4618,58 @@
             <w:r>
               <w:rPr>
                 <w:rFonts w:ascii="Calibri" w:hAnsi="Calibri" w:cs="Calibri"/>
-              </w:rPr>
-              <w:t>(Systemic risk)</w:t>
+                <w:sz w:val="28"/>
+              </w:rPr>
+              <w:t xml:space="preserve">. </w:t>
             </w:r>
             <w:r>
               <w:rPr>
                 <w:rFonts w:ascii="Calibri" w:hAnsi="Calibri" w:cs="Calibri"/>
               </w:rPr>
-              <w:t xml:space="preserve"> is added to the regression equation,</w:t>
+              <w:t>In such scenario, on</w:t>
             </w:r>
             <w:r>
               <w:rPr>
                 <w:rFonts w:ascii="Calibri" w:hAnsi="Calibri" w:cs="Calibri"/>
               </w:rPr>
-              <w:t xml:space="preserve"> then there could be 3 scenarios</w:t>
+              <w:t>e</w:t>
+            </w:r>
+            <w:r>
+              <w:rPr>
+                <w:rFonts w:ascii="Calibri" w:hAnsi="Calibri" w:cs="Calibri"/>
+              </w:rPr>
+              <w:t xml:space="preserve"> of the </w:t>
+            </w:r>
+            <w:r>
+              <w:rPr>
+                <w:rFonts w:ascii="Calibri" w:hAnsi="Calibri" w:cs="Calibri"/>
+              </w:rPr>
+              <w:t xml:space="preserve">variables </w:t>
+            </w:r>
+            <w:r>
+              <w:rPr>
+                <w:rFonts w:ascii="Calibri" w:hAnsi="Calibri" w:cs="Calibri"/>
+              </w:rPr>
+              <w:t xml:space="preserve"> must be eliminated.</w:t>
+            </w:r>
+          </w:p>
+          <w:p>
+            <w:pPr>
+              <w:rPr>
+                <w:rFonts w:ascii="Calibri" w:hAnsi="Calibri" w:cs="Calibri"/>
+              </w:rPr>
+            </w:pPr>
+            <w:r>
+              <w:t xml:space="preserve">In addition to </w:t>
+            </w:r>
+            <w:r>
+              <w:t xml:space="preserve"> above, </w:t>
+            </w:r>
+            <w:r>
+              <w:rPr>
+                <w:rFonts w:ascii="Calibri" w:hAnsi="Calibri" w:cs="Calibri"/>
+              </w:rPr>
+              <w:t xml:space="preserve"> there could be 3 scenarios</w:t>
             </w:r>
           </w:p>
           <w:tbl>
@@ -4440,19 +4786,23 @@
                       <w:rFonts w:ascii="Calibri" w:hAnsi="Calibri" w:cs="Calibri"/>
                     </w:rPr>
                   </w:pPr>
-                  <w:proofErr w:type="spellStart"/>
                   <w:r>
                     <w:rPr>
                       <w:rFonts w:ascii="Calibri" w:hAnsi="Calibri" w:cs="Calibri"/>
                     </w:rPr>
-                    <w:t>Scenaio</w:t>
-                  </w:r>
-                  <w:proofErr w:type="spellEnd"/>
+                    <w:t>Scena</w:t>
+                  </w:r>
                   <w:r>
                     <w:rPr>
                       <w:rFonts w:ascii="Calibri" w:hAnsi="Calibri" w:cs="Calibri"/>
                     </w:rPr>
-                    <w:t xml:space="preserve"> 1</w:t>
+                    <w:t>r</w:t>
+                  </w:r>
+                  <w:r>
+                    <w:rPr>
+                      <w:rFonts w:ascii="Calibri" w:hAnsi="Calibri" w:cs="Calibri"/>
+                    </w:rPr>
+                    <w:t>io 1</w:t>
                   </w:r>
                 </w:p>
               </w:tc>
@@ -4544,7 +4894,14 @@
                     <w:rPr>
                       <w:rFonts w:ascii="Calibri" w:hAnsi="Calibri" w:cs="Calibri"/>
                     </w:rPr>
-                    <w:t>Statistically significant</w:t>
+                    <w:t xml:space="preserve">Statistically </w:t>
+                  </w:r>
+                  <w:r>
+                    <w:rPr>
+                      <w:rFonts w:ascii="Calibri" w:hAnsi="Calibri" w:cs="Calibri"/>
+                    </w:rPr>
+                    <w:lastRenderedPageBreak/>
+                    <w:t>significant</w:t>
                   </w:r>
                 </w:p>
               </w:tc>
@@ -4562,7 +4919,15 @@
                     <w:rPr>
                       <w:rFonts w:ascii="Calibri" w:hAnsi="Calibri" w:cs="Calibri"/>
                     </w:rPr>
-                    <w:t>Statistically not significant</w:t>
+                    <w:lastRenderedPageBreak/>
+                    <w:t xml:space="preserve">Statistically not </w:t>
+                  </w:r>
+                  <w:r>
+                    <w:rPr>
+                      <w:rFonts w:ascii="Calibri" w:hAnsi="Calibri" w:cs="Calibri"/>
+                    </w:rPr>
+                    <w:lastRenderedPageBreak/>
+                    <w:t>significant</w:t>
                   </w:r>
                 </w:p>
               </w:tc>
@@ -4580,7 +4945,15 @@
                     <w:rPr>
                       <w:rFonts w:ascii="Calibri" w:hAnsi="Calibri" w:cs="Calibri"/>
                     </w:rPr>
-                    <w:t>β values do not have any influence on MBA coefficient</w:t>
+                    <w:lastRenderedPageBreak/>
+                    <w:t xml:space="preserve">β values do not have any </w:t>
+                  </w:r>
+                  <w:r>
+                    <w:rPr>
+                      <w:rFonts w:ascii="Calibri" w:hAnsi="Calibri" w:cs="Calibri"/>
+                    </w:rPr>
+                    <w:lastRenderedPageBreak/>
+                    <w:t>influence on MBA coefficient</w:t>
                   </w:r>
                   <w:r>
                     <w:rPr>
@@ -4608,6 +4981,7 @@
                       <w:rFonts w:ascii="Calibri" w:hAnsi="Calibri" w:cs="Calibri"/>
                       <w:b/>
                     </w:rPr>
+                    <w:lastRenderedPageBreak/>
                     <w:t>Scenario 3</w:t>
                   </w:r>
                 </w:p>
@@ -4698,13 +5072,19 @@
             </w:tr>
           </w:tbl>
           <w:p>
-            <w:r>
+            <w:pPr>
               <w:rPr>
                 <w:rFonts w:ascii="Calibri" w:hAnsi="Calibri" w:cs="Calibri"/>
               </w:rPr>
+            </w:pPr>
+            <w:r>
+              <w:rPr>
+                <w:rFonts w:ascii="Calibri" w:hAnsi="Calibri" w:cs="Calibri"/>
+              </w:rPr>
               <w:t xml:space="preserve"> </w:t>
             </w:r>
           </w:p>
+          <w:p/>
         </w:tc>
       </w:tr>
     </w:tbl>
@@ -4735,7 +5115,6 @@
               <w:rPr>
                 <w:b/>
               </w:rPr>
-              <w:lastRenderedPageBreak/>
               <w:t xml:space="preserve">Q </w:t>
             </w:r>
             <w:r>
@@ -5049,7 +5428,14 @@
               <w:rPr>
                 <w:rFonts w:ascii="Calibri" w:hAnsi="Calibri" w:cs="Calibri"/>
               </w:rPr>
-              <w:t>Presence of Survivor would exacerbate the effect, because only younger managers who generated higher returns would be tolerated in the industry. Naturally, returns generated by the younger managers would be higher in the final regression equation. i.e.  only best performing younger managers would survive and only successful managers' would be included in the data.</w:t>
+              <w:t xml:space="preserve">Presence of Survivor would exacerbate the effect, because only younger managers who generated higher returns would be tolerated in the industry. Naturally, returns generated by </w:t>
+            </w:r>
+            <w:r>
+              <w:rPr>
+                <w:rFonts w:ascii="Calibri" w:hAnsi="Calibri" w:cs="Calibri"/>
+              </w:rPr>
+              <w:lastRenderedPageBreak/>
+              <w:t>the younger managers would be higher in the final regression equation. i.e.  only best performing younger managers would survive and only successful managers' would be included in the data.</w:t>
             </w:r>
           </w:p>
         </w:tc>
@@ -5063,8 +5449,8 @@
         <w:tblLook w:val="04A0"/>
       </w:tblPr>
       <w:tblGrid>
-        <w:gridCol w:w="882"/>
-        <w:gridCol w:w="8694"/>
+        <w:gridCol w:w="867"/>
+        <w:gridCol w:w="8709"/>
       </w:tblGrid>
       <w:tr>
         <w:tc>
@@ -5240,7 +5626,6 @@
                 <w:rFonts w:ascii="Calibri" w:hAnsi="Calibri" w:cs="Calibri"/>
                 <w:b/>
               </w:rPr>
-              <w:lastRenderedPageBreak/>
               <w:t>RET</w:t>
             </w:r>
             <w:r>
@@ -5423,7 +5808,19 @@
               <w:rPr>
                 <w:rFonts w:ascii="Calibri" w:hAnsi="Calibri" w:cs="Calibri"/>
               </w:rPr>
-              <w:t>There is some clustering, this shows that variance error is not constant</w:t>
+              <w:t xml:space="preserve">There is some clustering, this shows that variance error is not </w:t>
+            </w:r>
+            <w:r>
+              <w:rPr>
+                <w:rFonts w:ascii="Calibri" w:hAnsi="Calibri" w:cs="Calibri"/>
+              </w:rPr>
+              <w:t xml:space="preserve">perfectly </w:t>
+            </w:r>
+            <w:r>
+              <w:rPr>
+                <w:rFonts w:ascii="Calibri" w:hAnsi="Calibri" w:cs="Calibri"/>
+              </w:rPr>
+              <w:t>constant</w:t>
             </w:r>
           </w:p>
           <w:p>
@@ -5463,6 +5860,7 @@
                 <w:noProof/>
                 <w:lang w:val="en-US" w:bidi="ar-SA"/>
               </w:rPr>
+              <w:lastRenderedPageBreak/>
               <w:drawing>
                 <wp:inline distT="0" distB="0" distL="0" distR="0">
                   <wp:extent cx="4229100" cy="2819400"/>
@@ -5540,7 +5938,6 @@
               <w:rPr>
                 <w:rFonts w:ascii="Calibri" w:hAnsi="Calibri" w:cs="Calibri"/>
               </w:rPr>
-              <w:lastRenderedPageBreak/>
               <w:t>b)</w:t>
             </w:r>
           </w:p>
@@ -5972,6 +6369,7 @@
               <w:rPr>
                 <w:rFonts w:ascii="Calibri" w:hAnsi="Calibri" w:cs="Calibri"/>
               </w:rPr>
+              <w:lastRenderedPageBreak/>
               <w:t xml:space="preserve">RET = </w:t>
             </w:r>
             <w:r>
@@ -6035,7 +6433,6 @@
               <w:rPr>
                 <w:noProof/>
               </w:rPr>
-              <w:lastRenderedPageBreak/>
               <w:drawing>
                 <wp:inline distT="0" distB="0" distL="0" distR="0">
                   <wp:extent cx="3638550" cy="3987012"/>
@@ -6562,6 +6959,12 @@
               </w:rPr>
               <w:t>The excess return is given by the following equation</w:t>
             </w:r>
+            <w:r>
+              <w:rPr>
+                <w:b/>
+              </w:rPr>
+              <w:t>. Running regression with only SAT and GRI.</w:t>
+            </w:r>
           </w:p>
           <w:p>
             <w:pPr>
@@ -6849,7 +7252,6 @@
               <w:rPr>
                 <w:noProof/>
               </w:rPr>
-              <w:lastRenderedPageBreak/>
               <w:drawing>
                 <wp:inline distT="0" distB="0" distL="0" distR="0">
                   <wp:extent cx="4133850" cy="3857625"/>
@@ -7181,7 +7583,7 @@
               <w:ind w:left="0" w:right="197" w:firstLine="0"/>
             </w:pPr>
             <w:r>
-              <w:t>0 = SAT * 0.0060*</w:t>
+              <w:t>0 = 0.0060*</w:t>
             </w:r>
             <w:r>
               <w:rPr>
@@ -7268,7 +7670,6 @@
               <w:ind w:left="0" w:right="197" w:firstLine="0"/>
             </w:pPr>
             <w:r>
-              <w:lastRenderedPageBreak/>
               <w:t xml:space="preserve">At Minimum SAT score of 1076.85 the prediction would have positive and negative value. </w:t>
             </w:r>
           </w:p>
@@ -7367,7 +7768,395 @@
               <w:tabs>
                 <w:tab w:val="left" w:pos="1400"/>
               </w:tabs>
-              <w:ind w:right="197"/>
+              <w:ind w:left="0" w:right="197" w:firstLine="0"/>
+              <w:rPr>
+                <w:b/>
+              </w:rPr>
+            </w:pPr>
+          </w:p>
+          <w:tbl>
+            <w:tblPr>
+              <w:tblStyle w:val="TableGrid"/>
+              <w:tblW w:w="0" w:type="auto"/>
+              <w:tblLook w:val="04A0"/>
+            </w:tblPr>
+            <w:tblGrid>
+              <w:gridCol w:w="8483"/>
+            </w:tblGrid>
+            <w:tr>
+              <w:tc>
+                <w:tcPr>
+                  <w:tcW w:w="8463" w:type="dxa"/>
+                </w:tcPr>
+                <w:p>
+                  <w:pPr>
+                    <w:pStyle w:val="ListParagraph"/>
+                    <w:tabs>
+                      <w:tab w:val="left" w:pos="1400"/>
+                    </w:tabs>
+                    <w:ind w:left="0" w:right="197" w:firstLine="0"/>
+                    <w:rPr>
+                      <w:b/>
+                    </w:rPr>
+                  </w:pPr>
+                  <w:r>
+                    <w:rPr>
+                      <w:b/>
+                    </w:rPr>
+                    <w:t xml:space="preserve">Assuming </w:t>
+                  </w:r>
+                  <w:proofErr w:type="spellStart"/>
+                  <w:r>
+                    <w:rPr>
+                      <w:b/>
+                    </w:rPr>
+                    <w:t>Avg</w:t>
+                  </w:r>
+                  <w:proofErr w:type="spellEnd"/>
+                  <w:r>
+                    <w:rPr>
+                      <w:b/>
+                    </w:rPr>
+                    <w:t xml:space="preserve"> </w:t>
+                  </w:r>
+                  <w:r>
+                    <w:rPr>
+                      <w:b/>
+                    </w:rPr>
+                    <w:t xml:space="preserve">Princeton </w:t>
+                  </w:r>
+                  <w:r>
+                    <w:rPr>
+                      <w:b/>
+                    </w:rPr>
+                    <w:t xml:space="preserve">SAT </w:t>
+                  </w:r>
+                  <w:r>
+                    <w:rPr>
+                      <w:b/>
+                    </w:rPr>
+                    <w:t xml:space="preserve">score </w:t>
+                  </w:r>
+                  <w:r>
+                    <w:rPr>
+                      <w:b/>
+                    </w:rPr>
+                    <w:t xml:space="preserve">= </w:t>
+                  </w:r>
+                  <w:r>
+                    <w:rPr>
+                      <w:b/>
+                    </w:rPr>
+                    <w:t xml:space="preserve"> 1355 :</w:t>
+                  </w:r>
+                </w:p>
+                <w:p>
+                  <w:pPr>
+                    <w:pStyle w:val="ListParagraph"/>
+                    <w:tabs>
+                      <w:tab w:val="left" w:pos="1400"/>
+                    </w:tabs>
+                    <w:ind w:left="0" w:right="197" w:firstLine="0"/>
+                    <w:rPr>
+                      <w:b/>
+                    </w:rPr>
+                  </w:pPr>
+                </w:p>
+              </w:tc>
+            </w:tr>
+            <w:tr>
+              <w:tc>
+                <w:tcPr>
+                  <w:tcW w:w="8463" w:type="dxa"/>
+                </w:tcPr>
+                <w:p>
+                  <w:pPr>
+                    <w:pStyle w:val="ListParagraph"/>
+                    <w:tabs>
+                      <w:tab w:val="left" w:pos="1400"/>
+                    </w:tabs>
+                    <w:ind w:left="0" w:right="197" w:firstLine="0"/>
+                  </w:pPr>
+                  <w:r>
+                    <w:rPr>
+                      <w:b/>
+                    </w:rPr>
+                    <w:t xml:space="preserve">RET = </w:t>
+                  </w:r>
+                  <w:r>
+                    <w:t>0.0060*</w:t>
+                  </w:r>
+                  <w:r>
+                    <w:rPr>
+                      <w:b/>
+                    </w:rPr>
+                    <w:t>SAT</w:t>
+                  </w:r>
+                  <w:r>
+                    <w:rPr>
+                      <w:b/>
+                    </w:rPr>
+                    <w:t>-</w:t>
+                  </w:r>
+                  <w:r>
+                    <w:t>6.4611</w:t>
+                  </w:r>
+                </w:p>
+                <w:p>
+                  <w:pPr>
+                    <w:pStyle w:val="ListParagraph"/>
+                    <w:tabs>
+                      <w:tab w:val="left" w:pos="1400"/>
+                    </w:tabs>
+                    <w:ind w:left="0" w:right="197" w:firstLine="0"/>
+                  </w:pPr>
+                  <w:r>
+                    <w:t>Substituting SAT = 1355</w:t>
+                  </w:r>
+                </w:p>
+                <w:p>
+                  <w:pPr>
+                    <w:pStyle w:val="ListParagraph"/>
+                    <w:tabs>
+                      <w:tab w:val="left" w:pos="1400"/>
+                    </w:tabs>
+                    <w:ind w:left="0" w:right="197" w:firstLine="0"/>
+                  </w:pPr>
+                </w:p>
+                <w:p>
+                  <w:pPr>
+                    <w:pStyle w:val="ListParagraph"/>
+                    <w:tabs>
+                      <w:tab w:val="left" w:pos="1400"/>
+                    </w:tabs>
+                    <w:ind w:left="0" w:right="197" w:firstLine="0"/>
+                  </w:pPr>
+                  <w:r>
+                    <w:t>RET = 0.0060 * 1355 -6.4611</w:t>
+                  </w:r>
+                </w:p>
+                <w:p>
+                  <w:pPr>
+                    <w:pStyle w:val="ListParagraph"/>
+                    <w:tabs>
+                      <w:tab w:val="left" w:pos="1400"/>
+                    </w:tabs>
+                    <w:ind w:left="0" w:right="197" w:firstLine="0"/>
+                    <w:rPr>
+                      <w:lang w:val="en-IN"/>
+                    </w:rPr>
+                  </w:pPr>
+                  <w:r>
+                    <w:t xml:space="preserve">RET = </w:t>
+                  </w:r>
+                  <w:r>
+                    <w:rPr>
+                      <w:lang w:val="en-IN"/>
+                    </w:rPr>
+                    <w:t>1.669</w:t>
+                  </w:r>
+                </w:p>
+                <w:p>
+                  <w:pPr>
+                    <w:pStyle w:val="ListParagraph"/>
+                    <w:tabs>
+                      <w:tab w:val="left" w:pos="1400"/>
+                    </w:tabs>
+                    <w:ind w:left="0" w:right="197" w:firstLine="0"/>
+                    <w:rPr>
+                      <w:lang w:val="en-IN"/>
+                    </w:rPr>
+                  </w:pPr>
+                </w:p>
+                <w:p>
+                  <w:pPr>
+                    <w:pStyle w:val="ListParagraph"/>
+                    <w:tabs>
+                      <w:tab w:val="left" w:pos="1400"/>
+                    </w:tabs>
+                    <w:ind w:left="0" w:right="197" w:firstLine="0"/>
+                    <w:rPr>
+                      <w:lang w:val="en-IN"/>
+                    </w:rPr>
+                  </w:pPr>
+                  <w:r>
+                    <w:rPr>
+                      <w:lang w:val="en-IN"/>
+                    </w:rPr>
+                    <w:t>Standard err of the model = 8.28</w:t>
+                  </w:r>
+                </w:p>
+                <w:p>
+                  <w:pPr>
+                    <w:pStyle w:val="ListParagraph"/>
+                    <w:tabs>
+                      <w:tab w:val="left" w:pos="1400"/>
+                    </w:tabs>
+                    <w:ind w:left="0" w:right="197" w:firstLine="0"/>
+                    <w:rPr>
+                      <w:lang w:val="en-IN"/>
+                    </w:rPr>
+                  </w:pPr>
+                  <w:r>
+                    <w:rPr>
+                      <w:noProof/>
+                    </w:rPr>
+                    <w:drawing>
+                      <wp:inline distT="0" distB="0" distL="0" distR="0">
+                        <wp:extent cx="5943600" cy="714375"/>
+                        <wp:effectExtent l="19050" t="0" r="0" b="0"/>
+                        <wp:docPr id="11" name="Picture 1"/>
+                        <wp:cNvGraphicFramePr>
+                          <a:graphicFrameLocks xmlns:a="http://schemas.openxmlformats.org/drawingml/2006/main" noChangeAspect="1"/>
+                        </wp:cNvGraphicFramePr>
+                        <a:graphic xmlns:a="http://schemas.openxmlformats.org/drawingml/2006/main">
+                          <a:graphicData uri="http://schemas.openxmlformats.org/drawingml/2006/picture">
+                            <pic:pic xmlns:pic="http://schemas.openxmlformats.org/drawingml/2006/picture">
+                              <pic:nvPicPr>
+                                <pic:cNvPr id="0" name="Picture 1"/>
+                                <pic:cNvPicPr>
+                                  <a:picLocks noChangeAspect="1" noChangeArrowheads="1"/>
+                                </pic:cNvPicPr>
+                              </pic:nvPicPr>
+                              <pic:blipFill>
+                                <a:blip r:embed="rId18" cstate="print"/>
+                                <a:srcRect/>
+                                <a:stretch>
+                                  <a:fillRect/>
+                                </a:stretch>
+                              </pic:blipFill>
+                              <pic:spPr bwMode="auto">
+                                <a:xfrm>
+                                  <a:off x="0" y="0"/>
+                                  <a:ext cx="5943600" cy="714375"/>
+                                </a:xfrm>
+                                <a:prstGeom prst="rect">
+                                  <a:avLst/>
+                                </a:prstGeom>
+                                <a:noFill/>
+                                <a:ln w="9525">
+                                  <a:noFill/>
+                                  <a:miter lim="800000"/>
+                                  <a:headEnd/>
+                                  <a:tailEnd/>
+                                </a:ln>
+                              </pic:spPr>
+                            </pic:pic>
+                          </a:graphicData>
+                        </a:graphic>
+                      </wp:inline>
+                    </w:drawing>
+                  </w:r>
+                </w:p>
+                <w:p>
+                  <w:pPr>
+                    <w:pStyle w:val="ListParagraph"/>
+                    <w:tabs>
+                      <w:tab w:val="left" w:pos="1400"/>
+                    </w:tabs>
+                    <w:ind w:left="0" w:right="197" w:firstLine="0"/>
+                  </w:pPr>
+                </w:p>
+                <w:p>
+                  <w:pPr>
+                    <w:pStyle w:val="ListParagraph"/>
+                    <w:tabs>
+                      <w:tab w:val="left" w:pos="1400"/>
+                    </w:tabs>
+                    <w:ind w:left="0" w:right="197" w:firstLine="0"/>
+                  </w:pPr>
+                  <w:r>
+                    <w:t xml:space="preserve">Probability to beat market is given by </w:t>
+                  </w:r>
+                </w:p>
+                <w:p>
+                  <w:pPr>
+                    <w:pStyle w:val="ListParagraph"/>
+                    <w:tabs>
+                      <w:tab w:val="left" w:pos="1400"/>
+                    </w:tabs>
+                    <w:ind w:left="0" w:right="197" w:firstLine="0"/>
+                  </w:pPr>
+                </w:p>
+                <w:p>
+                  <w:pPr>
+                    <w:pStyle w:val="ListParagraph"/>
+                    <w:tabs>
+                      <w:tab w:val="left" w:pos="1400"/>
+                    </w:tabs>
+                    <w:ind w:left="0" w:right="197" w:firstLine="0"/>
+                  </w:pPr>
+                  <w:r>
+                    <w:t>1-NORMDIST(0, 1.669, True) = 0.58</w:t>
+                  </w:r>
+                </w:p>
+                <w:p>
+                  <w:pPr>
+                    <w:pStyle w:val="ListParagraph"/>
+                    <w:tabs>
+                      <w:tab w:val="left" w:pos="1400"/>
+                    </w:tabs>
+                    <w:ind w:left="0" w:right="197" w:firstLine="0"/>
+                  </w:pPr>
+                </w:p>
+                <w:p>
+                  <w:pPr>
+                    <w:pStyle w:val="ListParagraph"/>
+                    <w:tabs>
+                      <w:tab w:val="left" w:pos="1400"/>
+                    </w:tabs>
+                    <w:ind w:left="0" w:right="197" w:firstLine="0"/>
+                  </w:pPr>
+                </w:p>
+                <w:p>
+                  <w:pPr>
+                    <w:pStyle w:val="ListParagraph"/>
+                    <w:tabs>
+                      <w:tab w:val="left" w:pos="1400"/>
+                    </w:tabs>
+                    <w:ind w:left="0" w:right="197" w:firstLine="0"/>
+                  </w:pPr>
+                  <w:r>
+                    <w:t xml:space="preserve">Probability of beating the market  = </w:t>
+                  </w:r>
+                  <w:r>
+                    <w:rPr>
+                      <w:b/>
+                    </w:rPr>
+                    <w:t>58%</w:t>
+                  </w:r>
+                  <w:r>
+                    <w:t xml:space="preserve"> at average SAT score = 1355</w:t>
+                  </w:r>
+                </w:p>
+                <w:p>
+                  <w:pPr>
+                    <w:pStyle w:val="ListParagraph"/>
+                    <w:tabs>
+                      <w:tab w:val="left" w:pos="1400"/>
+                    </w:tabs>
+                    <w:ind w:left="0" w:right="197" w:firstLine="0"/>
+                  </w:pPr>
+                </w:p>
+                <w:p>
+                  <w:pPr>
+                    <w:pStyle w:val="ListParagraph"/>
+                    <w:tabs>
+                      <w:tab w:val="left" w:pos="1400"/>
+                    </w:tabs>
+                    <w:ind w:left="0" w:right="197" w:firstLine="0"/>
+                  </w:pPr>
+                </w:p>
+              </w:tc>
+            </w:tr>
+          </w:tbl>
+          <w:p>
+            <w:pPr>
+              <w:pStyle w:val="ListParagraph"/>
+              <w:tabs>
+                <w:tab w:val="left" w:pos="1400"/>
+              </w:tabs>
+              <w:ind w:left="0" w:right="197" w:firstLine="0"/>
               <w:rPr>
                 <w:b/>
               </w:rPr>
@@ -7380,16 +8169,44 @@
                 <w:tab w:val="left" w:pos="1400"/>
               </w:tabs>
               <w:ind w:left="360" w:right="197"/>
-              <w:rPr>
-                <w:b/>
-              </w:rPr>
-            </w:pPr>
-            <w:r>
-              <w:rPr>
-                <w:b/>
-              </w:rPr>
-              <w:t>(c)</w:t>
-            </w:r>
+            </w:pPr>
+            <w:r>
+              <w:rPr>
+                <w:b/>
+                <w:highlight w:val="lightGray"/>
+              </w:rPr>
+              <w:t>Standard Error</w:t>
+            </w:r>
+            <w:r>
+              <w:rPr>
+                <w:highlight w:val="lightGray"/>
+              </w:rPr>
+              <w:t xml:space="preserve"> of E(Y|X)  is used</w:t>
+            </w:r>
+          </w:p>
+          <w:p>
+            <w:pPr>
+              <w:pStyle w:val="ListParagraph"/>
+              <w:tabs>
+                <w:tab w:val="left" w:pos="1400"/>
+              </w:tabs>
+              <w:ind w:left="0" w:right="197" w:firstLine="0"/>
+              <w:rPr>
+                <w:b/>
+              </w:rPr>
+            </w:pPr>
+          </w:p>
+          <w:p>
+            <w:pPr>
+              <w:pStyle w:val="ListParagraph"/>
+              <w:tabs>
+                <w:tab w:val="left" w:pos="1400"/>
+              </w:tabs>
+              <w:ind w:right="197"/>
+              <w:rPr>
+                <w:b/>
+              </w:rPr>
+            </w:pPr>
           </w:p>
           <w:p>
             <w:pPr>
@@ -7398,9 +8215,15 @@
                 <w:tab w:val="left" w:pos="1400"/>
               </w:tabs>
               <w:ind w:left="360" w:right="197"/>
-            </w:pPr>
-            <w:r>
-              <w:t xml:space="preserve"> </w:t>
+              <w:rPr>
+                <w:b/>
+              </w:rPr>
+            </w:pPr>
+            <w:r>
+              <w:rPr>
+                <w:b/>
+              </w:rPr>
+              <w:t>(c)</w:t>
             </w:r>
           </w:p>
           <w:p>
@@ -7411,6 +8234,9 @@
               </w:tabs>
               <w:ind w:left="360" w:right="197"/>
             </w:pPr>
+            <w:r>
+              <w:t xml:space="preserve"> </w:t>
+            </w:r>
           </w:p>
           <w:p>
             <w:pPr>
@@ -7420,9 +8246,6 @@
               </w:tabs>
               <w:ind w:left="360" w:right="197"/>
             </w:pPr>
-            <w:r>
-              <w:t xml:space="preserve">The regression equation is given by </w:t>
-            </w:r>
           </w:p>
           <w:p>
             <w:pPr>
@@ -7432,6 +8255,9 @@
               </w:tabs>
               <w:ind w:left="360" w:right="197"/>
             </w:pPr>
+            <w:r>
+              <w:t xml:space="preserve">The regression equation is given by </w:t>
+            </w:r>
           </w:p>
           <w:p>
             <w:pPr>
@@ -7440,12 +8266,58 @@
                 <w:tab w:val="left" w:pos="1400"/>
               </w:tabs>
               <w:ind w:left="360" w:right="197"/>
-              <w:rPr>
-                <w:b/>
-              </w:rPr>
-            </w:pPr>
-            <w:r>
-              <w:t xml:space="preserve">From above, the Minimum </w:t>
+            </w:pPr>
+          </w:p>
+          <w:p>
+            <w:pPr>
+              <w:pStyle w:val="ListParagraph"/>
+              <w:tabs>
+                <w:tab w:val="left" w:pos="1400"/>
+              </w:tabs>
+              <w:ind w:left="0" w:right="197" w:firstLine="0"/>
+            </w:pPr>
+            <w:r>
+              <w:rPr>
+                <w:b/>
+              </w:rPr>
+              <w:t xml:space="preserve">RET = </w:t>
+            </w:r>
+            <w:r>
+              <w:rPr>
+                <w:lang w:val="en-IN"/>
+              </w:rPr>
+              <w:t>-2.2785</w:t>
+            </w:r>
+            <w:r>
+              <w:rPr>
+                <w:rFonts w:ascii="Segoe UI" w:hAnsi="Segoe UI" w:cs="Segoe UI"/>
+                <w:sz w:val="18"/>
+                <w:szCs w:val="18"/>
+              </w:rPr>
+              <w:t xml:space="preserve">* </w:t>
+            </w:r>
+            <w:r>
+              <w:rPr>
+                <w:b/>
+              </w:rPr>
+              <w:t>GRI</w:t>
+            </w:r>
+            <w:r>
+              <w:rPr>
+                <w:rFonts w:ascii="Segoe UI" w:hAnsi="Segoe UI" w:cs="Segoe UI"/>
+                <w:sz w:val="18"/>
+                <w:szCs w:val="18"/>
+              </w:rPr>
+              <w:t xml:space="preserve"> </w:t>
+            </w:r>
+            <w:r>
+              <w:rPr>
+                <w:b/>
+              </w:rPr>
+              <w:t xml:space="preserve">+ </w:t>
+            </w:r>
+            <w:r>
+              <w:t>0.0060*</w:t>
             </w:r>
             <w:r>
               <w:rPr>
@@ -7454,13 +8326,13 @@
               <w:t>SAT</w:t>
             </w:r>
             <w:r>
-              <w:t xml:space="preserve"> score to beat the market ( to E(Y|X) &gt; 0 ) = </w:t>
-            </w:r>
-            <w:r>
-              <w:rPr>
-                <w:b/>
-              </w:rPr>
-              <w:t>1076.85</w:t>
+              <w:rPr>
+                <w:b/>
+              </w:rPr>
+              <w:t>-</w:t>
+            </w:r>
+            <w:r>
+              <w:t>6.4611</w:t>
             </w:r>
           </w:p>
           <w:p>
@@ -7479,24 +8351,27 @@
                 <w:tab w:val="left" w:pos="1400"/>
               </w:tabs>
               <w:ind w:left="360" w:right="197"/>
-            </w:pPr>
-            <w:r>
-              <w:t xml:space="preserve">Since RET is normally distributed around 0. The probability of exceeding the Excess return by </w:t>
-            </w:r>
-            <w:r>
-              <w:rPr>
-                <w:b/>
-              </w:rPr>
-              <w:t>1.5</w:t>
-            </w:r>
-            <w:r>
-              <w:rPr>
-                <w:b/>
-              </w:rPr>
-              <w:t xml:space="preserve"> </w:t>
-            </w:r>
-            <w:r>
-              <w:t xml:space="preserve">is given by </w:t>
+              <w:rPr>
+                <w:b/>
+              </w:rPr>
+            </w:pPr>
+            <w:r>
+              <w:t xml:space="preserve">From above, the Minimum </w:t>
+            </w:r>
+            <w:r>
+              <w:rPr>
+                <w:b/>
+              </w:rPr>
+              <w:t>SAT</w:t>
+            </w:r>
+            <w:r>
+              <w:t xml:space="preserve"> score to beat the market ( to E(Y|X) &gt; 0 ) = </w:t>
+            </w:r>
+            <w:r>
+              <w:rPr>
+                <w:b/>
+              </w:rPr>
+              <w:t>1076.85</w:t>
             </w:r>
           </w:p>
           <w:p>
@@ -7517,7 +8392,22 @@
               <w:ind w:left="360" w:right="197"/>
             </w:pPr>
             <w:r>
-              <w:t xml:space="preserve">1 - NORMDIST(1.5, Mean , Se, TRUE)  </w:t>
+              <w:t xml:space="preserve">Since RET is normally distributed around 0. The probability of exceeding the Excess return by </w:t>
+            </w:r>
+            <w:r>
+              <w:rPr>
+                <w:b/>
+              </w:rPr>
+              <w:t>1.5</w:t>
+            </w:r>
+            <w:r>
+              <w:rPr>
+                <w:b/>
+              </w:rPr>
+              <w:t xml:space="preserve"> </w:t>
+            </w:r>
+            <w:r>
+              <w:t xml:space="preserve">is given by </w:t>
             </w:r>
           </w:p>
           <w:p>
@@ -7527,25 +8417,7 @@
                 <w:tab w:val="left" w:pos="1400"/>
               </w:tabs>
               <w:ind w:left="360" w:right="197"/>
-              <w:rPr>
-                <w:b/>
-              </w:rPr>
-            </w:pPr>
-            <w:r>
-              <w:t xml:space="preserve">1 - NORMDIST(1.5, 0, , </w:t>
-            </w:r>
-            <w:r>
-              <w:rPr>
-                <w:b/>
-              </w:rPr>
-              <w:t>8.4</w:t>
-            </w:r>
-            <w:r>
-              <w:rPr>
-                <w:b/>
-              </w:rPr>
-              <w:t>10, TRUE) = 0.429</w:t>
-            </w:r>
+            </w:pPr>
           </w:p>
           <w:p>
             <w:pPr>
@@ -7554,10 +8426,10 @@
                 <w:tab w:val="left" w:pos="1400"/>
               </w:tabs>
               <w:ind w:left="360" w:right="197"/>
-              <w:rPr>
-                <w:b/>
-              </w:rPr>
-            </w:pPr>
+            </w:pPr>
+            <w:r>
+              <w:t xml:space="preserve">1 - NORMDIST(1.5, Mean , Se, TRUE)  </w:t>
+            </w:r>
           </w:p>
           <w:p>
             <w:pPr>
@@ -7566,27 +8438,24 @@
                 <w:tab w:val="left" w:pos="1400"/>
               </w:tabs>
               <w:ind w:left="360" w:right="197"/>
-            </w:pPr>
-            <w:r>
-              <w:t xml:space="preserve">Therefore the probability to beat the market by  1.5% is greater than </w:t>
-            </w:r>
-            <w:r>
-              <w:rPr>
-                <w:b/>
-              </w:rPr>
-              <w:t>42</w:t>
-            </w:r>
-            <w:r>
-              <w:rPr>
-                <w:b/>
-              </w:rPr>
-              <w:t>.9</w:t>
-            </w:r>
-            <w:r>
-              <w:rPr>
-                <w:b/>
-              </w:rPr>
-              <w:t>%</w:t>
+              <w:rPr>
+                <w:b/>
+              </w:rPr>
+            </w:pPr>
+            <w:r>
+              <w:t xml:space="preserve">1 - NORMDIST(1.5, 0, , </w:t>
+            </w:r>
+            <w:r>
+              <w:rPr>
+                <w:b/>
+              </w:rPr>
+              <w:t>8.4</w:t>
+            </w:r>
+            <w:r>
+              <w:rPr>
+                <w:b/>
+              </w:rPr>
+              <w:t>10, TRUE) = 0.429</w:t>
             </w:r>
           </w:p>
           <w:p>
@@ -7596,6 +8465,9 @@
                 <w:tab w:val="left" w:pos="1400"/>
               </w:tabs>
               <w:ind w:left="360" w:right="197"/>
+              <w:rPr>
+                <w:b/>
+              </w:rPr>
             </w:pPr>
           </w:p>
           <w:p>
@@ -7605,9 +8477,45 @@
                 <w:tab w:val="left" w:pos="1400"/>
               </w:tabs>
               <w:ind w:left="360" w:right="197"/>
-              <w:rPr>
-                <w:b/>
-              </w:rPr>
+            </w:pPr>
+            <w:r>
+              <w:t xml:space="preserve">Therefore the probability to beat the market by  1.5% is greater than </w:t>
+            </w:r>
+            <w:r>
+              <w:rPr>
+                <w:b/>
+              </w:rPr>
+              <w:t>42</w:t>
+            </w:r>
+            <w:r>
+              <w:rPr>
+                <w:b/>
+              </w:rPr>
+              <w:t>.9</w:t>
+            </w:r>
+            <w:r>
+              <w:rPr>
+                <w:b/>
+              </w:rPr>
+              <w:t>%</w:t>
+            </w:r>
+          </w:p>
+          <w:p>
+            <w:pPr>
+              <w:pStyle w:val="ListParagraph"/>
+              <w:tabs>
+                <w:tab w:val="left" w:pos="1400"/>
+              </w:tabs>
+              <w:ind w:left="360" w:right="197"/>
+            </w:pPr>
+          </w:p>
+          <w:p>
+            <w:pPr>
+              <w:pStyle w:val="ListParagraph"/>
+              <w:tabs>
+                <w:tab w:val="left" w:pos="1400"/>
+              </w:tabs>
+              <w:ind w:left="360" w:right="197"/>
             </w:pPr>
             <w:r>
               <w:rPr>
@@ -7618,6 +8526,436 @@
             <w:r>
               <w:t xml:space="preserve"> of E(Y|X)  is used</w:t>
             </w:r>
+          </w:p>
+          <w:p>
+            <w:pPr>
+              <w:pStyle w:val="ListParagraph"/>
+              <w:tabs>
+                <w:tab w:val="left" w:pos="1400"/>
+              </w:tabs>
+              <w:ind w:left="360" w:right="197"/>
+            </w:pPr>
+          </w:p>
+          <w:p>
+            <w:pPr>
+              <w:pStyle w:val="ListParagraph"/>
+              <w:tabs>
+                <w:tab w:val="left" w:pos="1400"/>
+              </w:tabs>
+              <w:ind w:left="360" w:right="197"/>
+            </w:pPr>
+          </w:p>
+          <w:tbl>
+            <w:tblPr>
+              <w:tblStyle w:val="TableGrid"/>
+              <w:tblW w:w="0" w:type="auto"/>
+              <w:tblLook w:val="04A0"/>
+            </w:tblPr>
+            <w:tblGrid>
+              <w:gridCol w:w="8483"/>
+            </w:tblGrid>
+            <w:tr>
+              <w:tc>
+                <w:tcPr>
+                  <w:tcW w:w="8463" w:type="dxa"/>
+                </w:tcPr>
+                <w:p>
+                  <w:pPr>
+                    <w:pStyle w:val="ListParagraph"/>
+                    <w:tabs>
+                      <w:tab w:val="left" w:pos="1400"/>
+                    </w:tabs>
+                    <w:ind w:left="0" w:right="197" w:firstLine="0"/>
+                    <w:rPr>
+                      <w:b/>
+                    </w:rPr>
+                  </w:pPr>
+                  <w:r>
+                    <w:rPr>
+                      <w:b/>
+                    </w:rPr>
+                    <w:t xml:space="preserve">Assuming </w:t>
+                  </w:r>
+                  <w:proofErr w:type="spellStart"/>
+                  <w:r>
+                    <w:rPr>
+                      <w:b/>
+                    </w:rPr>
+                    <w:t>Avg</w:t>
+                  </w:r>
+                  <w:proofErr w:type="spellEnd"/>
+                  <w:r>
+                    <w:rPr>
+                      <w:b/>
+                    </w:rPr>
+                    <w:t xml:space="preserve"> </w:t>
+                  </w:r>
+                  <w:r>
+                    <w:rPr>
+                      <w:b/>
+                    </w:rPr>
+                    <w:t xml:space="preserve">Princeton </w:t>
+                  </w:r>
+                  <w:r>
+                    <w:rPr>
+                      <w:b/>
+                    </w:rPr>
+                    <w:t xml:space="preserve">SAT </w:t>
+                  </w:r>
+                  <w:r>
+                    <w:rPr>
+                      <w:b/>
+                    </w:rPr>
+                    <w:t xml:space="preserve">score </w:t>
+                  </w:r>
+                  <w:r>
+                    <w:rPr>
+                      <w:b/>
+                    </w:rPr>
+                    <w:t xml:space="preserve">= </w:t>
+                  </w:r>
+                  <w:r>
+                    <w:rPr>
+                      <w:b/>
+                    </w:rPr>
+                    <w:t xml:space="preserve"> 1355 :</w:t>
+                  </w:r>
+                </w:p>
+                <w:p>
+                  <w:pPr>
+                    <w:pStyle w:val="ListParagraph"/>
+                    <w:tabs>
+                      <w:tab w:val="left" w:pos="1400"/>
+                    </w:tabs>
+                    <w:ind w:left="0" w:right="197" w:firstLine="0"/>
+                    <w:rPr>
+                      <w:b/>
+                    </w:rPr>
+                  </w:pPr>
+                </w:p>
+              </w:tc>
+            </w:tr>
+            <w:tr>
+              <w:tc>
+                <w:tcPr>
+                  <w:tcW w:w="8463" w:type="dxa"/>
+                </w:tcPr>
+                <w:p>
+                  <w:pPr>
+                    <w:pStyle w:val="ListParagraph"/>
+                    <w:tabs>
+                      <w:tab w:val="left" w:pos="1400"/>
+                    </w:tabs>
+                    <w:ind w:left="0" w:right="197" w:firstLine="0"/>
+                  </w:pPr>
+                  <w:r>
+                    <w:rPr>
+                      <w:b/>
+                    </w:rPr>
+                    <w:t xml:space="preserve">RET = </w:t>
+                  </w:r>
+                  <w:r>
+                    <w:t>0.0060*</w:t>
+                  </w:r>
+                  <w:r>
+                    <w:rPr>
+                      <w:b/>
+                    </w:rPr>
+                    <w:t>SAT</w:t>
+                  </w:r>
+                  <w:r>
+                    <w:rPr>
+                      <w:b/>
+                    </w:rPr>
+                    <w:t>-</w:t>
+                  </w:r>
+                  <w:r>
+                    <w:t>6.4611</w:t>
+                  </w:r>
+                </w:p>
+                <w:p>
+                  <w:pPr>
+                    <w:pStyle w:val="ListParagraph"/>
+                    <w:tabs>
+                      <w:tab w:val="left" w:pos="1400"/>
+                    </w:tabs>
+                    <w:ind w:left="0" w:right="197" w:firstLine="0"/>
+                  </w:pPr>
+                  <w:r>
+                    <w:t>Substituting SAT = 1355</w:t>
+                  </w:r>
+                </w:p>
+                <w:p>
+                  <w:pPr>
+                    <w:pStyle w:val="ListParagraph"/>
+                    <w:tabs>
+                      <w:tab w:val="left" w:pos="1400"/>
+                    </w:tabs>
+                    <w:ind w:left="0" w:right="197" w:firstLine="0"/>
+                  </w:pPr>
+                </w:p>
+                <w:p>
+                  <w:pPr>
+                    <w:pStyle w:val="ListParagraph"/>
+                    <w:tabs>
+                      <w:tab w:val="left" w:pos="1400"/>
+                    </w:tabs>
+                    <w:ind w:left="0" w:right="197" w:firstLine="0"/>
+                  </w:pPr>
+                  <w:r>
+                    <w:t>RET = 0.0060 * 1355 -6.4611</w:t>
+                  </w:r>
+                </w:p>
+                <w:p>
+                  <w:pPr>
+                    <w:pStyle w:val="ListParagraph"/>
+                    <w:tabs>
+                      <w:tab w:val="left" w:pos="1400"/>
+                    </w:tabs>
+                    <w:ind w:left="0" w:right="197" w:firstLine="0"/>
+                    <w:rPr>
+                      <w:lang w:val="en-IN"/>
+                    </w:rPr>
+                  </w:pPr>
+                  <w:r>
+                    <w:t xml:space="preserve">RET = </w:t>
+                  </w:r>
+                  <w:r>
+                    <w:rPr>
+                      <w:lang w:val="en-IN"/>
+                    </w:rPr>
+                    <w:t>1.669</w:t>
+                  </w:r>
+                </w:p>
+                <w:p>
+                  <w:pPr>
+                    <w:pStyle w:val="ListParagraph"/>
+                    <w:tabs>
+                      <w:tab w:val="left" w:pos="1400"/>
+                    </w:tabs>
+                    <w:ind w:left="0" w:right="197" w:firstLine="0"/>
+                    <w:rPr>
+                      <w:lang w:val="en-IN"/>
+                    </w:rPr>
+                  </w:pPr>
+                </w:p>
+                <w:p>
+                  <w:pPr>
+                    <w:pStyle w:val="ListParagraph"/>
+                    <w:tabs>
+                      <w:tab w:val="left" w:pos="1400"/>
+                    </w:tabs>
+                    <w:ind w:left="0" w:right="197" w:firstLine="0"/>
+                    <w:rPr>
+                      <w:lang w:val="en-IN"/>
+                    </w:rPr>
+                  </w:pPr>
+                  <w:r>
+                    <w:rPr>
+                      <w:lang w:val="en-IN"/>
+                    </w:rPr>
+                    <w:t>Standard err of the model = 8.28</w:t>
+                  </w:r>
+                </w:p>
+                <w:p>
+                  <w:pPr>
+                    <w:pStyle w:val="ListParagraph"/>
+                    <w:tabs>
+                      <w:tab w:val="left" w:pos="1400"/>
+                    </w:tabs>
+                    <w:ind w:left="0" w:right="197" w:firstLine="0"/>
+                    <w:rPr>
+                      <w:lang w:val="en-IN"/>
+                    </w:rPr>
+                  </w:pPr>
+                  <w:r>
+                    <w:rPr>
+                      <w:noProof/>
+                    </w:rPr>
+                    <w:drawing>
+                      <wp:inline distT="0" distB="0" distL="0" distR="0">
+                        <wp:extent cx="5943600" cy="714375"/>
+                        <wp:effectExtent l="19050" t="0" r="0" b="0"/>
+                        <wp:docPr id="12" name="Picture 1"/>
+                        <wp:cNvGraphicFramePr>
+                          <a:graphicFrameLocks xmlns:a="http://schemas.openxmlformats.org/drawingml/2006/main" noChangeAspect="1"/>
+                        </wp:cNvGraphicFramePr>
+                        <a:graphic xmlns:a="http://schemas.openxmlformats.org/drawingml/2006/main">
+                          <a:graphicData uri="http://schemas.openxmlformats.org/drawingml/2006/picture">
+                            <pic:pic xmlns:pic="http://schemas.openxmlformats.org/drawingml/2006/picture">
+                              <pic:nvPicPr>
+                                <pic:cNvPr id="0" name="Picture 1"/>
+                                <pic:cNvPicPr>
+                                  <a:picLocks noChangeAspect="1" noChangeArrowheads="1"/>
+                                </pic:cNvPicPr>
+                              </pic:nvPicPr>
+                              <pic:blipFill>
+                                <a:blip r:embed="rId18" cstate="print"/>
+                                <a:srcRect/>
+                                <a:stretch>
+                                  <a:fillRect/>
+                                </a:stretch>
+                              </pic:blipFill>
+                              <pic:spPr bwMode="auto">
+                                <a:xfrm>
+                                  <a:off x="0" y="0"/>
+                                  <a:ext cx="5943600" cy="714375"/>
+                                </a:xfrm>
+                                <a:prstGeom prst="rect">
+                                  <a:avLst/>
+                                </a:prstGeom>
+                                <a:noFill/>
+                                <a:ln w="9525">
+                                  <a:noFill/>
+                                  <a:miter lim="800000"/>
+                                  <a:headEnd/>
+                                  <a:tailEnd/>
+                                </a:ln>
+                              </pic:spPr>
+                            </pic:pic>
+                          </a:graphicData>
+                        </a:graphic>
+                      </wp:inline>
+                    </w:drawing>
+                  </w:r>
+                </w:p>
+                <w:p>
+                  <w:pPr>
+                    <w:pStyle w:val="ListParagraph"/>
+                    <w:tabs>
+                      <w:tab w:val="left" w:pos="1400"/>
+                    </w:tabs>
+                    <w:ind w:left="0" w:right="197" w:firstLine="0"/>
+                  </w:pPr>
+                </w:p>
+                <w:p>
+                  <w:pPr>
+                    <w:pStyle w:val="ListParagraph"/>
+                    <w:tabs>
+                      <w:tab w:val="left" w:pos="1400"/>
+                    </w:tabs>
+                    <w:ind w:left="0" w:right="197" w:firstLine="0"/>
+                  </w:pPr>
+                  <w:r>
+                    <w:t xml:space="preserve">Probability to beat market is given by </w:t>
+                  </w:r>
+                </w:p>
+                <w:p>
+                  <w:pPr>
+                    <w:pStyle w:val="ListParagraph"/>
+                    <w:tabs>
+                      <w:tab w:val="left" w:pos="1400"/>
+                    </w:tabs>
+                    <w:ind w:left="0" w:right="197" w:firstLine="0"/>
+                  </w:pPr>
+                </w:p>
+                <w:p>
+                  <w:pPr>
+                    <w:pStyle w:val="ListParagraph"/>
+                    <w:tabs>
+                      <w:tab w:val="left" w:pos="1400"/>
+                    </w:tabs>
+                    <w:ind w:left="0" w:right="197" w:firstLine="0"/>
+                  </w:pPr>
+                  <w:r>
+                    <w:t>1-NORMDIST(1.5, 1.669,8.28, True) = 0.51</w:t>
+                  </w:r>
+                </w:p>
+                <w:p>
+                  <w:pPr>
+                    <w:pStyle w:val="ListParagraph"/>
+                    <w:tabs>
+                      <w:tab w:val="left" w:pos="1400"/>
+                    </w:tabs>
+                    <w:ind w:left="0" w:right="197" w:firstLine="0"/>
+                  </w:pPr>
+                </w:p>
+                <w:p>
+                  <w:pPr>
+                    <w:pStyle w:val="ListParagraph"/>
+                    <w:tabs>
+                      <w:tab w:val="left" w:pos="1400"/>
+                    </w:tabs>
+                    <w:ind w:left="0" w:right="197" w:firstLine="0"/>
+                  </w:pPr>
+                </w:p>
+                <w:p>
+                  <w:pPr>
+                    <w:pStyle w:val="ListParagraph"/>
+                    <w:tabs>
+                      <w:tab w:val="left" w:pos="1400"/>
+                    </w:tabs>
+                    <w:ind w:left="0" w:right="197" w:firstLine="0"/>
+                  </w:pPr>
+                  <w:r>
+                    <w:t xml:space="preserve">Probability of RET &gt; 1.5   = </w:t>
+                  </w:r>
+                  <w:r>
+                    <w:rPr>
+                      <w:b/>
+                    </w:rPr>
+                    <w:t xml:space="preserve">51 </w:t>
+                  </w:r>
+                  <w:r>
+                    <w:rPr>
+                      <w:b/>
+                    </w:rPr>
+                    <w:t>%</w:t>
+                  </w:r>
+                  <w:r>
+                    <w:t xml:space="preserve"> at average SAT score = 1355</w:t>
+                  </w:r>
+                </w:p>
+                <w:p>
+                  <w:pPr>
+                    <w:pStyle w:val="ListParagraph"/>
+                    <w:tabs>
+                      <w:tab w:val="left" w:pos="1400"/>
+                    </w:tabs>
+                    <w:ind w:left="0" w:right="197" w:firstLine="0"/>
+                  </w:pPr>
+                </w:p>
+                <w:p>
+                  <w:pPr>
+                    <w:pStyle w:val="ListParagraph"/>
+                    <w:tabs>
+                      <w:tab w:val="left" w:pos="1400"/>
+                    </w:tabs>
+                    <w:ind w:left="0" w:right="197" w:firstLine="0"/>
+                  </w:pPr>
+                </w:p>
+              </w:tc>
+            </w:tr>
+          </w:tbl>
+          <w:p>
+            <w:pPr>
+              <w:pStyle w:val="ListParagraph"/>
+              <w:tabs>
+                <w:tab w:val="left" w:pos="1400"/>
+              </w:tabs>
+              <w:ind w:left="360" w:right="197"/>
+            </w:pPr>
+          </w:p>
+          <w:p>
+            <w:pPr>
+              <w:pStyle w:val="ListParagraph"/>
+              <w:tabs>
+                <w:tab w:val="left" w:pos="1400"/>
+              </w:tabs>
+              <w:ind w:left="360" w:right="197"/>
+            </w:pPr>
+          </w:p>
+          <w:p>
+            <w:pPr>
+              <w:pStyle w:val="ListParagraph"/>
+              <w:tabs>
+                <w:tab w:val="left" w:pos="1400"/>
+              </w:tabs>
+              <w:ind w:left="360" w:right="197"/>
+              <w:rPr>
+                <w:b/>
+              </w:rPr>
+            </w:pPr>
           </w:p>
         </w:tc>
       </w:tr>
@@ -7760,7 +9098,7 @@
                           </pic:cNvPicPr>
                         </pic:nvPicPr>
                         <pic:blipFill>
-                          <a:blip r:embed="rId18" cstate="print"/>
+                          <a:blip r:embed="rId19" cstate="print"/>
                           <a:srcRect/>
                           <a:stretch>
                             <a:fillRect/>
@@ -7813,7 +9151,7 @@
                           </pic:cNvPicPr>
                         </pic:nvPicPr>
                         <pic:blipFill>
-                          <a:blip r:embed="rId19" cstate="print"/>
+                          <a:blip r:embed="rId20" cstate="print"/>
                           <a:srcRect/>
                           <a:stretch>
                             <a:fillRect/>
@@ -7883,7 +9221,7 @@
               <w:rPr>
                 <w:b/>
               </w:rPr>
-              <w:t>9</w:t>
+              <w:t>10</w:t>
             </w:r>
           </w:p>
         </w:tc>
@@ -8178,7 +9516,7 @@
                           </pic:cNvPicPr>
                         </pic:nvPicPr>
                         <pic:blipFill>
-                          <a:blip r:embed="rId20" cstate="print"/>
+                          <a:blip r:embed="rId21" cstate="print"/>
                           <a:srcRect/>
                           <a:stretch>
                             <a:fillRect/>
@@ -8258,7 +9596,7 @@
                           </pic:cNvPicPr>
                         </pic:nvPicPr>
                         <pic:blipFill>
-                          <a:blip r:embed="rId21" cstate="print"/>
+                          <a:blip r:embed="rId22" cstate="print"/>
                           <a:srcRect/>
                           <a:stretch>
                             <a:fillRect/>
@@ -8428,7 +9766,7 @@
                           </pic:cNvPicPr>
                         </pic:nvPicPr>
                         <pic:blipFill>
-                          <a:blip r:embed="rId22" cstate="print"/>
+                          <a:blip r:embed="rId23" cstate="print"/>
                           <a:srcRect/>
                           <a:stretch>
                             <a:fillRect/>
@@ -8579,22 +9917,1299 @@
             </w:tr>
           </w:tbl>
           <w:p/>
-          <w:p>
-            <w:r>
-              <w:t>Managers with MBA are on an average younger than Managers without MBA at 80% confidence.</w:t>
-            </w:r>
-          </w:p>
+          <w:tbl>
+            <w:tblPr>
+              <w:tblStyle w:val="TableGrid"/>
+              <w:tblW w:w="0" w:type="auto"/>
+              <w:tblLook w:val="04A0"/>
+            </w:tblPr>
+            <w:tblGrid>
+              <w:gridCol w:w="8449"/>
+            </w:tblGrid>
+            <w:tr>
+              <w:trPr>
+                <w:trHeight w:val="638"/>
+              </w:trPr>
+              <w:tc>
+                <w:tcPr>
+                  <w:tcW w:w="8449" w:type="dxa"/>
+                  <w:shd w:val="clear" w:color="auto" w:fill="D9D9D9" w:themeFill="background1" w:themeFillShade="D9"/>
+                </w:tcPr>
+                <w:p>
+                  <w:r>
+                    <w:t>Managers with MBA are on an average are younger than Managers without MBA at 80% confidence.</w:t>
+                  </w:r>
+                </w:p>
+              </w:tc>
+            </w:tr>
+          </w:tbl>
           <w:p/>
           <w:p>
-            <w:pPr>
-              <w:rPr>
-                <w:b/>
-              </w:rPr>
-            </w:pPr>
-            <w:r>
+            <w:r>
+              <w:t>There could be following reasons why Managers with MBA might be younger</w:t>
+            </w:r>
+          </w:p>
+          <w:p>
+            <w:r>
+              <w:t>1&gt; Fund houses prefer</w:t>
+            </w:r>
+            <w:r>
+              <w:t>ence for</w:t>
+            </w:r>
+            <w:r>
+              <w:t xml:space="preserve"> fund managers with MBA. Although the regression equation does not show any relevance to MBA, there could be other factors besides excess returns that might drive the hiring decisions</w:t>
+            </w:r>
+          </w:p>
+          <w:p>
+            <w:r>
+              <w:t xml:space="preserve">2&gt; The goal of fund houses is to attract more investment. The excess return might be just one of the criteria to attract more investors. Besides Excess returns,  fund managers with MBA </w:t>
+            </w:r>
+            <w:r>
+              <w:lastRenderedPageBreak/>
+              <w:t>might bring more credibility to the fund houses, there by attracting more investment and hence candidates with MBA might get the opportunity to manage the funds earlier in the career.</w:t>
+            </w:r>
+          </w:p>
+          <w:p>
+            <w:r>
+              <w:t xml:space="preserve">3&gt; Candidates without MBA, might have to prove their investment philosophy more rigorously than </w:t>
+            </w:r>
+            <w:r>
+              <w:t>candidates with MBA  and hence candidates without MBA might take longer to prove their effectiveness.</w:t>
+            </w:r>
+          </w:p>
+          <w:p/>
+        </w:tc>
+      </w:tr>
+    </w:tbl>
+    <w:p/>
+    <w:tbl>
+      <w:tblPr>
+        <w:tblStyle w:val="TableGrid"/>
+        <w:tblW w:w="0" w:type="auto"/>
+        <w:tblLook w:val="04A0"/>
+      </w:tblPr>
+      <w:tblGrid>
+        <w:gridCol w:w="1008"/>
+        <w:gridCol w:w="8568"/>
+      </w:tblGrid>
+      <w:tr>
+        <w:tc>
+          <w:tcPr>
+            <w:tcW w:w="1008" w:type="dxa"/>
+          </w:tcPr>
+          <w:p>
+            <w:pPr>
+              <w:rPr>
+                <w:b/>
+              </w:rPr>
+            </w:pPr>
+            <w:r>
+              <w:rPr>
+                <w:b/>
+              </w:rPr>
+              <w:t xml:space="preserve">Q </w:t>
+            </w:r>
+            <w:r>
+              <w:rPr>
+                <w:b/>
+              </w:rPr>
+              <w:t>11</w:t>
+            </w:r>
+          </w:p>
+        </w:tc>
+        <w:tc>
+          <w:tcPr>
+            <w:tcW w:w="8568" w:type="dxa"/>
+          </w:tcPr>
+          <w:p>
+            <w:pPr>
+              <w:pStyle w:val="ListParagraph"/>
+              <w:tabs>
+                <w:tab w:val="left" w:pos="1456"/>
+              </w:tabs>
+              <w:spacing w:before="239"/>
+              <w:ind w:left="0" w:right="199" w:firstLine="0"/>
+              <w:jc w:val="left"/>
+            </w:pPr>
+            <w:r>
+              <w:t xml:space="preserve">Based on your analysis of the case, which candidate do </w:t>
+            </w:r>
+            <w:r>
+              <w:rPr>
+                <w:i/>
+              </w:rPr>
+              <w:t xml:space="preserve">you </w:t>
+            </w:r>
+            <w:r>
+              <w:t>support for AMBTPM’s job opening: Bob or Putney?</w:t>
+            </w:r>
+            <w:r>
+              <w:rPr>
+                <w:spacing w:val="-3"/>
+              </w:rPr>
               <w:t xml:space="preserve"> </w:t>
             </w:r>
-          </w:p>
+            <w:r>
+              <w:t>Discuss.</w:t>
+            </w:r>
+          </w:p>
+        </w:tc>
+      </w:tr>
+      <w:tr>
+        <w:tc>
+          <w:tcPr>
+            <w:tcW w:w="1008" w:type="dxa"/>
+          </w:tcPr>
+          <w:p>
+            <w:pPr>
+              <w:rPr>
+                <w:b/>
+              </w:rPr>
+            </w:pPr>
+            <w:r>
+              <w:rPr>
+                <w:b/>
+              </w:rPr>
+              <w:t>Solution</w:t>
+            </w:r>
+          </w:p>
+        </w:tc>
+        <w:tc>
+          <w:tcPr>
+            <w:tcW w:w="8568" w:type="dxa"/>
+          </w:tcPr>
+          <w:p/>
+          <w:p>
+            <w:r>
+              <w:t>Fund Managers are the face of the Fund.  They drive the investment decisions of the fund and are responsible for the fund's performance. Good and con</w:t>
+            </w:r>
+            <w:r>
+              <w:t>sistent performance of the fund</w:t>
+            </w:r>
+            <w:r>
+              <w:t xml:space="preserve"> </w:t>
+            </w:r>
+            <w:r>
+              <w:t>is</w:t>
+            </w:r>
+            <w:r>
+              <w:t xml:space="preserve"> easier to market and therefore attract more investment from the investors.</w:t>
+            </w:r>
+          </w:p>
+          <w:p>
+            <w:r>
+              <w:t xml:space="preserve">Hiring </w:t>
+            </w:r>
+            <w:r>
+              <w:t xml:space="preserve">Fund managers </w:t>
+            </w:r>
+            <w:r>
+              <w:t xml:space="preserve"> should be based on two factors</w:t>
+            </w:r>
+          </w:p>
+          <w:p>
+            <w:pPr>
+              <w:rPr>
+                <w:b/>
+              </w:rPr>
+            </w:pPr>
+            <w:r>
+              <w:rPr>
+                <w:b/>
+              </w:rPr>
+              <w:t xml:space="preserve">Possibility of generating </w:t>
+            </w:r>
+            <w:r>
+              <w:rPr>
+                <w:b/>
+              </w:rPr>
+              <w:t xml:space="preserve">consistent </w:t>
+            </w:r>
+            <w:r>
+              <w:rPr>
+                <w:b/>
+              </w:rPr>
+              <w:t>excess returns:</w:t>
+            </w:r>
+          </w:p>
+          <w:p>
+            <w:r>
+              <w:t xml:space="preserve">History of consistent </w:t>
+            </w:r>
+            <w:r>
+              <w:rPr>
+                <w:b/>
+              </w:rPr>
+              <w:t>'market beating performance'</w:t>
+            </w:r>
+            <w:r>
+              <w:t xml:space="preserve"> is  a major motivation for the investors to invest with the fund house.   </w:t>
+            </w:r>
+          </w:p>
+          <w:p>
+            <w:r>
+              <w:t>Reviewing the data provided.</w:t>
+            </w:r>
+          </w:p>
+          <w:tbl>
+            <w:tblPr>
+              <w:tblStyle w:val="TableGrid"/>
+              <w:tblW w:w="0" w:type="auto"/>
+              <w:tblLook w:val="04A0"/>
+            </w:tblPr>
+            <w:tblGrid>
+              <w:gridCol w:w="1389"/>
+              <w:gridCol w:w="1389"/>
+              <w:gridCol w:w="1389"/>
+              <w:gridCol w:w="1390"/>
+              <w:gridCol w:w="1390"/>
+              <w:gridCol w:w="1390"/>
+            </w:tblGrid>
+            <w:tr>
+              <w:tc>
+                <w:tcPr>
+                  <w:tcW w:w="1389" w:type="dxa"/>
+                  <w:shd w:val="clear" w:color="auto" w:fill="D9D9D9" w:themeFill="background1" w:themeFillShade="D9"/>
+                </w:tcPr>
+                <w:p>
+                  <w:r>
+                    <w:t>Candidates</w:t>
+                  </w:r>
+                </w:p>
+              </w:tc>
+              <w:tc>
+                <w:tcPr>
+                  <w:tcW w:w="1389" w:type="dxa"/>
+                  <w:shd w:val="clear" w:color="auto" w:fill="D9D9D9" w:themeFill="background1" w:themeFillShade="D9"/>
+                </w:tcPr>
+                <w:p>
+                  <w:r>
+                    <w:t>University</w:t>
+                  </w:r>
+                </w:p>
+              </w:tc>
+              <w:tc>
+                <w:tcPr>
+                  <w:tcW w:w="1389" w:type="dxa"/>
+                  <w:shd w:val="clear" w:color="auto" w:fill="D9D9D9" w:themeFill="background1" w:themeFillShade="D9"/>
+                </w:tcPr>
+                <w:p>
+                  <w:r>
+                    <w:t>Age</w:t>
+                  </w:r>
+                </w:p>
+              </w:tc>
+              <w:tc>
+                <w:tcPr>
+                  <w:tcW w:w="1390" w:type="dxa"/>
+                  <w:shd w:val="clear" w:color="auto" w:fill="D9D9D9" w:themeFill="background1" w:themeFillShade="D9"/>
+                </w:tcPr>
+                <w:p>
+                  <w:r>
+                    <w:t xml:space="preserve">MBA </w:t>
+                  </w:r>
+                </w:p>
+              </w:tc>
+              <w:tc>
+                <w:tcPr>
+                  <w:tcW w:w="1390" w:type="dxa"/>
+                  <w:shd w:val="clear" w:color="auto" w:fill="D9D9D9" w:themeFill="background1" w:themeFillShade="D9"/>
+                </w:tcPr>
+                <w:p>
+                  <w:r>
+                    <w:t>GRI</w:t>
+                  </w:r>
+                </w:p>
+              </w:tc>
+              <w:tc>
+                <w:tcPr>
+                  <w:tcW w:w="1390" w:type="dxa"/>
+                  <w:shd w:val="clear" w:color="auto" w:fill="D9D9D9" w:themeFill="background1" w:themeFillShade="D9"/>
+                </w:tcPr>
+                <w:p>
+                  <w:r>
+                    <w:t>TEN</w:t>
+                  </w:r>
+                </w:p>
+              </w:tc>
+            </w:tr>
+            <w:tr>
+              <w:tc>
+                <w:tcPr>
+                  <w:tcW w:w="1389" w:type="dxa"/>
+                </w:tcPr>
+                <w:p>
+                  <w:r>
+                    <w:t>Bob</w:t>
+                  </w:r>
+                </w:p>
+              </w:tc>
+              <w:tc>
+                <w:tcPr>
+                  <w:tcW w:w="1389" w:type="dxa"/>
+                </w:tcPr>
+                <w:p>
+                  <w:r>
+                    <w:t>Ohio</w:t>
+                  </w:r>
+                </w:p>
+              </w:tc>
+              <w:tc>
+                <w:tcPr>
+                  <w:tcW w:w="1389" w:type="dxa"/>
+                </w:tcPr>
+                <w:p>
+                  <w:r>
+                    <w:t>35</w:t>
+                  </w:r>
+                </w:p>
+              </w:tc>
+              <w:tc>
+                <w:tcPr>
+                  <w:tcW w:w="1390" w:type="dxa"/>
+                </w:tcPr>
+                <w:p>
+                  <w:r>
+                    <w:t>0</w:t>
+                  </w:r>
+                </w:p>
+              </w:tc>
+              <w:tc>
+                <w:tcPr>
+                  <w:tcW w:w="1390" w:type="dxa"/>
+                </w:tcPr>
+                <w:p>
+                  <w:r>
+                    <w:t>1</w:t>
+                  </w:r>
+                </w:p>
+              </w:tc>
+              <w:tc>
+                <w:tcPr>
+                  <w:tcW w:w="1390" w:type="dxa"/>
+                </w:tcPr>
+                <w:p>
+                  <w:r>
+                    <w:t>5</w:t>
+                  </w:r>
+                </w:p>
+              </w:tc>
+            </w:tr>
+            <w:tr>
+              <w:tc>
+                <w:tcPr>
+                  <w:tcW w:w="1389" w:type="dxa"/>
+                </w:tcPr>
+                <w:p>
+                  <w:r>
+                    <w:t>Putney</w:t>
+                  </w:r>
+                </w:p>
+              </w:tc>
+              <w:tc>
+                <w:tcPr>
+                  <w:tcW w:w="1389" w:type="dxa"/>
+                </w:tcPr>
+                <w:p>
+                  <w:r>
+                    <w:t>Princeton</w:t>
+                  </w:r>
+                </w:p>
+              </w:tc>
+              <w:tc>
+                <w:tcPr>
+                  <w:tcW w:w="1389" w:type="dxa"/>
+                </w:tcPr>
+                <w:p>
+                  <w:r>
+                    <w:t>32</w:t>
+                  </w:r>
+                </w:p>
+              </w:tc>
+              <w:tc>
+                <w:tcPr>
+                  <w:tcW w:w="1390" w:type="dxa"/>
+                </w:tcPr>
+                <w:p>
+                  <w:r>
+                    <w:t>1</w:t>
+                  </w:r>
+                </w:p>
+              </w:tc>
+              <w:tc>
+                <w:tcPr>
+                  <w:tcW w:w="1390" w:type="dxa"/>
+                </w:tcPr>
+                <w:p>
+                  <w:r>
+                    <w:t>1</w:t>
+                  </w:r>
+                </w:p>
+              </w:tc>
+              <w:tc>
+                <w:tcPr>
+                  <w:tcW w:w="1390" w:type="dxa"/>
+                </w:tcPr>
+                <w:p>
+                  <w:r>
+                    <w:t>2</w:t>
+                  </w:r>
+                </w:p>
+              </w:tc>
+            </w:tr>
+          </w:tbl>
+          <w:p/>
+          <w:p>
+            <w:r>
+              <w:t xml:space="preserve">The difference between Bob &amp; Putney are </w:t>
+            </w:r>
+          </w:p>
+          <w:p>
+            <w:pPr>
+              <w:pStyle w:val="ListParagraph"/>
+              <w:numPr>
+                <w:ilvl w:val="0"/>
+                <w:numId w:val="11"/>
+              </w:numPr>
+              <w:rPr>
+                <w:rFonts w:asciiTheme="minorHAnsi" w:eastAsiaTheme="minorHAnsi" w:hAnsiTheme="minorHAnsi" w:cs="Mangal"/>
+                <w:szCs w:val="20"/>
+                <w:lang w:val="en-IN" w:bidi="hi-IN"/>
+              </w:rPr>
+            </w:pPr>
+            <w:r>
+              <w:rPr>
+                <w:rFonts w:asciiTheme="minorHAnsi" w:eastAsiaTheme="minorHAnsi" w:hAnsiTheme="minorHAnsi" w:cs="Mangal"/>
+                <w:szCs w:val="20"/>
+                <w:lang w:val="en-IN" w:bidi="hi-IN"/>
+              </w:rPr>
+              <w:t>University</w:t>
+            </w:r>
+          </w:p>
+          <w:p>
+            <w:pPr>
+              <w:pStyle w:val="ListParagraph"/>
+              <w:numPr>
+                <w:ilvl w:val="0"/>
+                <w:numId w:val="11"/>
+              </w:numPr>
+              <w:rPr>
+                <w:rFonts w:asciiTheme="minorHAnsi" w:eastAsiaTheme="minorHAnsi" w:hAnsiTheme="minorHAnsi" w:cs="Mangal"/>
+                <w:szCs w:val="20"/>
+                <w:lang w:val="en-IN" w:bidi="hi-IN"/>
+              </w:rPr>
+            </w:pPr>
+            <w:r>
+              <w:rPr>
+                <w:rFonts w:asciiTheme="minorHAnsi" w:eastAsiaTheme="minorHAnsi" w:hAnsiTheme="minorHAnsi" w:cs="Mangal"/>
+                <w:szCs w:val="20"/>
+                <w:lang w:val="en-IN" w:bidi="hi-IN"/>
+              </w:rPr>
+              <w:t xml:space="preserve">Age </w:t>
+            </w:r>
+          </w:p>
+          <w:p>
+            <w:pPr>
+              <w:pStyle w:val="ListParagraph"/>
+              <w:numPr>
+                <w:ilvl w:val="0"/>
+                <w:numId w:val="11"/>
+              </w:numPr>
+              <w:rPr>
+                <w:rFonts w:asciiTheme="minorHAnsi" w:eastAsiaTheme="minorHAnsi" w:hAnsiTheme="minorHAnsi" w:cs="Mangal"/>
+                <w:szCs w:val="20"/>
+                <w:lang w:val="en-IN" w:bidi="hi-IN"/>
+              </w:rPr>
+            </w:pPr>
+            <w:r>
+              <w:rPr>
+                <w:rFonts w:asciiTheme="minorHAnsi" w:eastAsiaTheme="minorHAnsi" w:hAnsiTheme="minorHAnsi" w:cs="Mangal"/>
+                <w:szCs w:val="20"/>
+                <w:lang w:val="en-IN" w:bidi="hi-IN"/>
+              </w:rPr>
+              <w:t>Ten</w:t>
+            </w:r>
+          </w:p>
+          <w:p>
+            <w:pPr>
+              <w:pStyle w:val="ListParagraph"/>
+              <w:numPr>
+                <w:ilvl w:val="0"/>
+                <w:numId w:val="11"/>
+              </w:numPr>
+              <w:rPr>
+                <w:rFonts w:asciiTheme="minorHAnsi" w:eastAsiaTheme="minorHAnsi" w:hAnsiTheme="minorHAnsi" w:cs="Mangal"/>
+                <w:szCs w:val="20"/>
+                <w:lang w:val="en-IN" w:bidi="hi-IN"/>
+              </w:rPr>
+            </w:pPr>
+            <w:r>
+              <w:rPr>
+                <w:rFonts w:asciiTheme="minorHAnsi" w:eastAsiaTheme="minorHAnsi" w:hAnsiTheme="minorHAnsi" w:cs="Mangal"/>
+                <w:szCs w:val="20"/>
+                <w:lang w:val="en-IN" w:bidi="hi-IN"/>
+              </w:rPr>
+              <w:t xml:space="preserve">MBA </w:t>
+            </w:r>
+          </w:p>
+          <w:p>
+            <w:pPr>
+              <w:pStyle w:val="ListParagraph"/>
+              <w:ind w:left="720" w:firstLine="0"/>
+              <w:rPr>
+                <w:rFonts w:asciiTheme="minorHAnsi" w:eastAsiaTheme="minorHAnsi" w:hAnsiTheme="minorHAnsi" w:cs="Mangal"/>
+                <w:szCs w:val="20"/>
+                <w:lang w:val="en-IN" w:bidi="hi-IN"/>
+              </w:rPr>
+            </w:pPr>
+          </w:p>
+          <w:p>
+            <w:r>
+              <w:t xml:space="preserve">The </w:t>
+            </w:r>
+            <w:proofErr w:type="spellStart"/>
+            <w:r>
+              <w:t>p_value</w:t>
+            </w:r>
+            <w:proofErr w:type="spellEnd"/>
+            <w:r>
+              <w:t xml:space="preserve"> for MBA is very high,  on streamlining the variables </w:t>
+            </w:r>
+            <w:r>
+              <w:t>and re-evaluating the regression we get</w:t>
+            </w:r>
+          </w:p>
+          <w:p/>
+          <w:p>
+            <w:r>
+              <w:rPr>
+                <w:noProof/>
+                <w:lang w:val="en-US" w:bidi="ar-SA"/>
+              </w:rPr>
+              <w:lastRenderedPageBreak/>
+              <w:drawing>
+                <wp:inline distT="0" distB="0" distL="0" distR="0">
+                  <wp:extent cx="4000500" cy="4610100"/>
+                  <wp:effectExtent l="19050" t="0" r="0" b="0"/>
+                  <wp:docPr id="18" name="Picture 7"/>
+                  <wp:cNvGraphicFramePr>
+                    <a:graphicFrameLocks xmlns:a="http://schemas.openxmlformats.org/drawingml/2006/main" noChangeAspect="1"/>
+                  </wp:cNvGraphicFramePr>
+                  <a:graphic xmlns:a="http://schemas.openxmlformats.org/drawingml/2006/main">
+                    <a:graphicData uri="http://schemas.openxmlformats.org/drawingml/2006/picture">
+                      <pic:pic xmlns:pic="http://schemas.openxmlformats.org/drawingml/2006/picture">
+                        <pic:nvPicPr>
+                          <pic:cNvPr id="0" name="Picture 7"/>
+                          <pic:cNvPicPr>
+                            <a:picLocks noChangeAspect="1" noChangeArrowheads="1"/>
+                          </pic:cNvPicPr>
+                        </pic:nvPicPr>
+                        <pic:blipFill>
+                          <a:blip r:embed="rId24" cstate="print"/>
+                          <a:srcRect/>
+                          <a:stretch>
+                            <a:fillRect/>
+                          </a:stretch>
+                        </pic:blipFill>
+                        <pic:spPr bwMode="auto">
+                          <a:xfrm>
+                            <a:off x="0" y="0"/>
+                            <a:ext cx="4000500" cy="4610100"/>
+                          </a:xfrm>
+                          <a:prstGeom prst="rect">
+                            <a:avLst/>
+                          </a:prstGeom>
+                          <a:noFill/>
+                          <a:ln w="9525">
+                            <a:noFill/>
+                            <a:miter lim="800000"/>
+                            <a:headEnd/>
+                            <a:tailEnd/>
+                          </a:ln>
+                        </pic:spPr>
+                      </pic:pic>
+                    </a:graphicData>
+                  </a:graphic>
+                </wp:inline>
+              </w:drawing>
+            </w:r>
+          </w:p>
+          <w:p>
+            <w:r>
+              <w:t>The</w:t>
+            </w:r>
+            <w:r>
+              <w:t xml:space="preserve"> estimated e</w:t>
+            </w:r>
+            <w:r>
+              <w:t xml:space="preserve">xcess return is given by </w:t>
+            </w:r>
+            <w:r>
+              <w:t xml:space="preserve">(at </w:t>
+            </w:r>
+            <w:r>
+              <w:rPr>
+                <w:rFonts w:ascii="Calibri" w:hAnsi="Calibri" w:cs="Calibri"/>
+              </w:rPr>
+              <w:t>α</w:t>
+            </w:r>
+            <w:r>
+              <w:t xml:space="preserve"> = 0.12)</w:t>
+            </w:r>
+          </w:p>
+          <w:p>
+            <w:pPr>
+              <w:rPr>
+                <w:b/>
+              </w:rPr>
+            </w:pPr>
+            <w:r>
+              <w:rPr>
+                <w:b/>
+              </w:rPr>
+              <w:t>RET</w:t>
+            </w:r>
+            <w:r>
+              <w:t xml:space="preserve"> = -</w:t>
+            </w:r>
+            <w:r>
+              <w:t>1.4375</w:t>
+            </w:r>
+            <w:r>
+              <w:t xml:space="preserve"> *</w:t>
+            </w:r>
+            <w:r>
+              <w:rPr>
+                <w:b/>
+              </w:rPr>
+              <w:t xml:space="preserve"> GRI</w:t>
+            </w:r>
+            <w:r>
+              <w:t xml:space="preserve"> +  0.005</w:t>
+            </w:r>
+            <w:r>
+              <w:t>5</w:t>
+            </w:r>
+            <w:r>
+              <w:t xml:space="preserve"> *</w:t>
+            </w:r>
+            <w:r>
+              <w:rPr>
+                <w:b/>
+              </w:rPr>
+              <w:t xml:space="preserve"> SAT</w:t>
+            </w:r>
+            <w:r>
+              <w:t xml:space="preserve">  -0.06</w:t>
+            </w:r>
+            <w:r>
+              <w:t>21</w:t>
+            </w:r>
+            <w:r>
+              <w:t>*</w:t>
+            </w:r>
+            <w:r>
+              <w:rPr>
+                <w:b/>
+              </w:rPr>
+              <w:t>AGE</w:t>
+            </w:r>
+            <w:r>
+              <w:t xml:space="preserve"> - 0.1178*</w:t>
+            </w:r>
+            <w:r>
+              <w:rPr>
+                <w:b/>
+              </w:rPr>
+              <w:t>TEN</w:t>
+            </w:r>
+          </w:p>
+          <w:p>
+            <w:r>
+              <w:t xml:space="preserve">Dropping GRI &amp; TEN as they are equal for both Bob &amp; Putney, we get </w:t>
+            </w:r>
+          </w:p>
+          <w:p>
+            <w:r>
+              <w:rPr>
+                <w:b/>
+              </w:rPr>
+              <w:t>RET</w:t>
+            </w:r>
+            <w:r>
+              <w:t xml:space="preserve"> = 0.0055 *</w:t>
+            </w:r>
+            <w:r>
+              <w:rPr>
+                <w:b/>
+              </w:rPr>
+              <w:t xml:space="preserve"> SAT</w:t>
+            </w:r>
+            <w:r>
+              <w:t xml:space="preserve">  -0.0621*</w:t>
+            </w:r>
+            <w:r>
+              <w:rPr>
+                <w:b/>
+              </w:rPr>
+              <w:t>AGE</w:t>
+            </w:r>
+            <w:r>
+              <w:t xml:space="preserve"> </w:t>
+            </w:r>
+          </w:p>
+          <w:p>
+            <w:r>
+              <w:t xml:space="preserve">Since Putney is younger than Bob and Putney Graduated from Princeton, it follows that  Putney will be expected to generate higher excess returns on an average at confidence level of </w:t>
+            </w:r>
+            <w:r>
+              <w:rPr>
+                <w:b/>
+              </w:rPr>
+              <w:t>88%</w:t>
+            </w:r>
+            <w:r>
+              <w:t>.</w:t>
+            </w:r>
+          </w:p>
+          <w:p>
+            <w:pPr>
+              <w:rPr>
+                <w:b/>
+              </w:rPr>
+            </w:pPr>
+          </w:p>
+          <w:p>
+            <w:pPr>
+              <w:rPr>
+                <w:b/>
+              </w:rPr>
+            </w:pPr>
+            <w:r>
+              <w:rPr>
+                <w:b/>
+              </w:rPr>
+              <w:t xml:space="preserve">Attracting </w:t>
+            </w:r>
+            <w:r>
+              <w:rPr>
+                <w:b/>
+              </w:rPr>
+              <w:t xml:space="preserve">new </w:t>
+            </w:r>
+            <w:r>
+              <w:rPr>
+                <w:b/>
+              </w:rPr>
+              <w:t xml:space="preserve">funds from </w:t>
+            </w:r>
+            <w:r>
+              <w:rPr>
+                <w:b/>
+              </w:rPr>
+              <w:t xml:space="preserve">existing </w:t>
+            </w:r>
+            <w:r>
+              <w:rPr>
+                <w:b/>
+              </w:rPr>
+              <w:t>Investors</w:t>
+            </w:r>
+            <w:r>
+              <w:rPr>
+                <w:b/>
+              </w:rPr>
+              <w:t xml:space="preserve"> and adding new Investors</w:t>
+            </w:r>
+            <w:r>
+              <w:rPr>
+                <w:b/>
+              </w:rPr>
+              <w:t>:</w:t>
+            </w:r>
+          </w:p>
+          <w:p>
+            <w:r>
+              <w:t>The primary motivation for the fund house is to attract investors to invest. This is not only dependent on the future excess returns.</w:t>
+            </w:r>
+          </w:p>
+          <w:p>
+            <w:r>
+              <w:t xml:space="preserve">Putney has an MBA and Bob does not have MBA. </w:t>
+            </w:r>
+          </w:p>
+          <w:p>
+            <w:r>
+              <w:t>In</w:t>
+            </w:r>
+            <w:r>
+              <w:t xml:space="preserve"> the data provided </w:t>
+            </w:r>
+            <w:r>
+              <w:t>majority</w:t>
+            </w:r>
+            <w:r>
+              <w:t xml:space="preserve"> of the fund managers have an MBA.  Number of candidates </w:t>
+            </w:r>
+            <w:r>
+              <w:lastRenderedPageBreak/>
+              <w:t>with MBA is 63% more than candidates without MBA</w:t>
+            </w:r>
+          </w:p>
+          <w:p>
+            <w:r>
+              <w:rPr>
+                <w:noProof/>
+                <w:lang w:val="en-US" w:bidi="ar-SA"/>
+              </w:rPr>
+              <w:drawing>
+                <wp:inline distT="0" distB="0" distL="0" distR="0">
+                  <wp:extent cx="3276600" cy="2305050"/>
+                  <wp:effectExtent l="19050" t="0" r="0" b="0"/>
+                  <wp:docPr id="19" name="Picture 10"/>
+                  <wp:cNvGraphicFramePr>
+                    <a:graphicFrameLocks xmlns:a="http://schemas.openxmlformats.org/drawingml/2006/main" noChangeAspect="1"/>
+                  </wp:cNvGraphicFramePr>
+                  <a:graphic xmlns:a="http://schemas.openxmlformats.org/drawingml/2006/main">
+                    <a:graphicData uri="http://schemas.openxmlformats.org/drawingml/2006/picture">
+                      <pic:pic xmlns:pic="http://schemas.openxmlformats.org/drawingml/2006/picture">
+                        <pic:nvPicPr>
+                          <pic:cNvPr id="0" name="Picture 10"/>
+                          <pic:cNvPicPr>
+                            <a:picLocks noChangeAspect="1" noChangeArrowheads="1"/>
+                          </pic:cNvPicPr>
+                        </pic:nvPicPr>
+                        <pic:blipFill>
+                          <a:blip r:embed="rId25" cstate="print"/>
+                          <a:srcRect/>
+                          <a:stretch>
+                            <a:fillRect/>
+                          </a:stretch>
+                        </pic:blipFill>
+                        <pic:spPr bwMode="auto">
+                          <a:xfrm>
+                            <a:off x="0" y="0"/>
+                            <a:ext cx="3276600" cy="2305050"/>
+                          </a:xfrm>
+                          <a:prstGeom prst="rect">
+                            <a:avLst/>
+                          </a:prstGeom>
+                          <a:noFill/>
+                          <a:ln w="9525">
+                            <a:noFill/>
+                            <a:miter lim="800000"/>
+                            <a:headEnd/>
+                            <a:tailEnd/>
+                          </a:ln>
+                        </pic:spPr>
+                      </pic:pic>
+                    </a:graphicData>
+                  </a:graphic>
+                </wp:inline>
+              </w:drawing>
+            </w:r>
+          </w:p>
+          <w:p/>
+          <w:p>
+            <w:r>
+              <w:t>On performing Z-test for proportion , Z = (</w:t>
+            </w:r>
+            <w:proofErr w:type="spellStart"/>
+            <w:r>
+              <w:t>p_hat</w:t>
+            </w:r>
+            <w:proofErr w:type="spellEnd"/>
+            <w:r>
+              <w:t xml:space="preserve"> - p)/</w:t>
+            </w:r>
+            <w:proofErr w:type="spellStart"/>
+            <w:r>
+              <w:t>sqrt</w:t>
+            </w:r>
+            <w:proofErr w:type="spellEnd"/>
+            <w:r>
+              <w:t>(p</w:t>
+            </w:r>
+            <w:r>
+              <w:t xml:space="preserve">(1-p)/n), </w:t>
+            </w:r>
+          </w:p>
+          <w:tbl>
+            <w:tblPr>
+              <w:tblStyle w:val="TableGrid"/>
+              <w:tblW w:w="0" w:type="auto"/>
+              <w:tblLook w:val="04A0"/>
+            </w:tblPr>
+            <w:tblGrid>
+              <w:gridCol w:w="1867"/>
+              <w:gridCol w:w="6470"/>
+            </w:tblGrid>
+            <w:tr>
+              <w:tc>
+                <w:tcPr>
+                  <w:tcW w:w="1867" w:type="dxa"/>
+                </w:tcPr>
+                <w:p>
+                  <w:proofErr w:type="spellStart"/>
+                  <w:r>
+                    <w:t>p_hat</w:t>
+                  </w:r>
+                  <w:proofErr w:type="spellEnd"/>
+                </w:p>
+              </w:tc>
+              <w:tc>
+                <w:tcPr>
+                  <w:tcW w:w="6470" w:type="dxa"/>
+                </w:tcPr>
+                <w:p>
+                  <w:r>
+                    <w:t>335/540 = 0.62</w:t>
+                  </w:r>
+                </w:p>
+              </w:tc>
+            </w:tr>
+            <w:tr>
+              <w:tc>
+                <w:tcPr>
+                  <w:tcW w:w="1867" w:type="dxa"/>
+                </w:tcPr>
+                <w:p>
+                  <w:r>
+                    <w:t>P</w:t>
+                  </w:r>
+                </w:p>
+              </w:tc>
+              <w:tc>
+                <w:tcPr>
+                  <w:tcW w:w="6470" w:type="dxa"/>
+                </w:tcPr>
+                <w:p>
+                  <w:r>
+                    <w:t>Equal distribution MBA and Non-MBA = 0.5</w:t>
+                  </w:r>
+                </w:p>
+              </w:tc>
+            </w:tr>
+          </w:tbl>
+          <w:p>
+            <w:r>
+              <w:t>we get Z = 5.577</w:t>
+            </w:r>
+            <w:r>
+              <w:t xml:space="preserve"> and difference in proportion is statistically significant</w:t>
+            </w:r>
+          </w:p>
+          <w:p>
+            <w:pPr>
+              <w:rPr>
+                <w:b/>
+              </w:rPr>
+            </w:pPr>
+            <w:r>
+              <w:rPr>
+                <w:highlight w:val="lightGray"/>
+              </w:rPr>
+              <w:t>This implies that</w:t>
+            </w:r>
+            <w:r>
+              <w:rPr>
+                <w:highlight w:val="lightGray"/>
+              </w:rPr>
+              <w:t xml:space="preserve"> </w:t>
+            </w:r>
+            <w:r>
+              <w:rPr>
+                <w:highlight w:val="lightGray"/>
+              </w:rPr>
+              <w:t xml:space="preserve">number of funds managed by </w:t>
+            </w:r>
+            <w:r>
+              <w:rPr>
+                <w:highlight w:val="lightGray"/>
+              </w:rPr>
+              <w:t xml:space="preserve"> </w:t>
+            </w:r>
+            <w:r>
+              <w:rPr>
+                <w:b/>
+                <w:highlight w:val="lightGray"/>
+              </w:rPr>
+              <w:t xml:space="preserve">MBA </w:t>
+            </w:r>
+            <w:r>
+              <w:rPr>
+                <w:highlight w:val="lightGray"/>
+              </w:rPr>
+              <w:t xml:space="preserve">is greater  than </w:t>
+            </w:r>
+            <w:r>
+              <w:rPr>
+                <w:b/>
+                <w:highlight w:val="lightGray"/>
+              </w:rPr>
+              <w:t>Non-MBA. Therefore we can conclude that Fund houses prefer MBA candidates over Non MBA candidates</w:t>
+            </w:r>
+          </w:p>
+          <w:p>
+            <w:r>
+              <w:t>There could be following reasons why Fund houses prefer MBA</w:t>
+            </w:r>
+          </w:p>
+          <w:p>
+            <w:pPr>
+              <w:pStyle w:val="ListParagraph"/>
+              <w:numPr>
+                <w:ilvl w:val="0"/>
+                <w:numId w:val="20"/>
+              </w:numPr>
+              <w:rPr>
+                <w:rFonts w:asciiTheme="minorHAnsi" w:eastAsiaTheme="minorHAnsi" w:hAnsiTheme="minorHAnsi" w:cs="Mangal"/>
+                <w:szCs w:val="20"/>
+                <w:lang w:val="en-IN" w:bidi="hi-IN"/>
+              </w:rPr>
+            </w:pPr>
+            <w:r>
+              <w:rPr>
+                <w:rFonts w:asciiTheme="minorHAnsi" w:eastAsiaTheme="minorHAnsi" w:hAnsiTheme="minorHAnsi" w:cs="Mangal"/>
+                <w:szCs w:val="20"/>
+                <w:lang w:val="en-IN" w:bidi="hi-IN"/>
+              </w:rPr>
+              <w:t xml:space="preserve">Investors implicitly have more confidence on MBA candidates to balance the return </w:t>
+            </w:r>
+            <w:proofErr w:type="spellStart"/>
+            <w:r>
+              <w:rPr>
+                <w:rFonts w:asciiTheme="minorHAnsi" w:eastAsiaTheme="minorHAnsi" w:hAnsiTheme="minorHAnsi" w:cs="Mangal"/>
+                <w:szCs w:val="20"/>
+                <w:lang w:val="en-IN" w:bidi="hi-IN"/>
+              </w:rPr>
+              <w:t>vs</w:t>
+            </w:r>
+            <w:proofErr w:type="spellEnd"/>
+            <w:r>
+              <w:rPr>
+                <w:rFonts w:asciiTheme="minorHAnsi" w:eastAsiaTheme="minorHAnsi" w:hAnsiTheme="minorHAnsi" w:cs="Mangal"/>
+                <w:szCs w:val="20"/>
+                <w:lang w:val="en-IN" w:bidi="hi-IN"/>
+              </w:rPr>
+              <w:t xml:space="preserve"> risk </w:t>
+            </w:r>
+            <w:r>
+              <w:rPr>
+                <w:rFonts w:asciiTheme="minorHAnsi" w:eastAsiaTheme="minorHAnsi" w:hAnsiTheme="minorHAnsi" w:cs="Mangal"/>
+                <w:szCs w:val="20"/>
+                <w:lang w:val="en-IN" w:bidi="hi-IN"/>
+              </w:rPr>
+              <w:t>and invest in funds managed by MBA, even though there is no difference in excess returns</w:t>
+            </w:r>
+          </w:p>
+          <w:p>
+            <w:pPr>
+              <w:pStyle w:val="ListParagraph"/>
+              <w:numPr>
+                <w:ilvl w:val="0"/>
+                <w:numId w:val="20"/>
+              </w:numPr>
+              <w:rPr>
+                <w:rFonts w:asciiTheme="minorHAnsi" w:eastAsiaTheme="minorHAnsi" w:hAnsiTheme="minorHAnsi" w:cs="Mangal"/>
+                <w:szCs w:val="20"/>
+                <w:lang w:val="en-IN" w:bidi="hi-IN"/>
+              </w:rPr>
+            </w:pPr>
+            <w:r>
+              <w:rPr>
+                <w:rFonts w:asciiTheme="minorHAnsi" w:eastAsiaTheme="minorHAnsi" w:hAnsiTheme="minorHAnsi" w:cs="Mangal"/>
+                <w:szCs w:val="20"/>
+                <w:lang w:val="en-IN" w:bidi="hi-IN"/>
+              </w:rPr>
+              <w:t>Having MBAs at the helm, offers more cred</w:t>
+            </w:r>
+            <w:r>
+              <w:rPr>
+                <w:rFonts w:asciiTheme="minorHAnsi" w:eastAsiaTheme="minorHAnsi" w:hAnsiTheme="minorHAnsi" w:cs="Mangal"/>
+                <w:szCs w:val="20"/>
+                <w:lang w:val="en-IN" w:bidi="hi-IN"/>
+              </w:rPr>
+              <w:t>ibility to the fund management and helps to market the fund to new investors</w:t>
+            </w:r>
+          </w:p>
+          <w:p>
+            <w:pPr>
+              <w:pStyle w:val="ListParagraph"/>
+              <w:numPr>
+                <w:ilvl w:val="0"/>
+                <w:numId w:val="20"/>
+              </w:numPr>
+              <w:rPr>
+                <w:rFonts w:asciiTheme="minorHAnsi" w:eastAsiaTheme="minorHAnsi" w:hAnsiTheme="minorHAnsi" w:cs="Mangal"/>
+                <w:szCs w:val="20"/>
+                <w:lang w:val="en-IN" w:bidi="hi-IN"/>
+              </w:rPr>
+            </w:pPr>
+            <w:r>
+              <w:rPr>
+                <w:rFonts w:asciiTheme="minorHAnsi" w:eastAsiaTheme="minorHAnsi" w:hAnsiTheme="minorHAnsi" w:cs="Mangal"/>
+                <w:szCs w:val="20"/>
+                <w:lang w:val="en-IN" w:bidi="hi-IN"/>
+              </w:rPr>
+              <w:t>MBA</w:t>
+            </w:r>
+            <w:r>
+              <w:rPr>
+                <w:rFonts w:asciiTheme="minorHAnsi" w:eastAsiaTheme="minorHAnsi" w:hAnsiTheme="minorHAnsi" w:cs="Mangal"/>
+                <w:szCs w:val="20"/>
+                <w:lang w:val="en-IN" w:bidi="hi-IN"/>
+              </w:rPr>
+              <w:t xml:space="preserve"> degree</w:t>
+            </w:r>
+            <w:r>
+              <w:rPr>
+                <w:rFonts w:asciiTheme="minorHAnsi" w:eastAsiaTheme="minorHAnsi" w:hAnsiTheme="minorHAnsi" w:cs="Mangal"/>
+                <w:szCs w:val="20"/>
+                <w:lang w:val="en-IN" w:bidi="hi-IN"/>
+              </w:rPr>
+              <w:t xml:space="preserve"> does not add to excess returns but does not harm it either ( </w:t>
+            </w:r>
+            <w:proofErr w:type="spellStart"/>
+            <w:r>
+              <w:rPr>
+                <w:rFonts w:asciiTheme="minorHAnsi" w:eastAsiaTheme="minorHAnsi" w:hAnsiTheme="minorHAnsi" w:cs="Mangal"/>
+                <w:szCs w:val="20"/>
+                <w:lang w:val="en-IN" w:bidi="hi-IN"/>
+              </w:rPr>
+              <w:t>i.e</w:t>
+            </w:r>
+            <w:proofErr w:type="spellEnd"/>
+            <w:r>
+              <w:rPr>
+                <w:rFonts w:asciiTheme="minorHAnsi" w:eastAsiaTheme="minorHAnsi" w:hAnsiTheme="minorHAnsi" w:cs="Mangal"/>
+                <w:szCs w:val="20"/>
+                <w:lang w:val="en-IN" w:bidi="hi-IN"/>
+              </w:rPr>
+              <w:t xml:space="preserve">  it is not </w:t>
+            </w:r>
+            <w:r>
+              <w:rPr>
+                <w:rFonts w:asciiTheme="minorHAnsi" w:eastAsiaTheme="minorHAnsi" w:hAnsiTheme="minorHAnsi" w:cs="Mangal"/>
+                <w:szCs w:val="20"/>
+                <w:lang w:val="en-IN" w:bidi="hi-IN"/>
+              </w:rPr>
+              <w:t xml:space="preserve">statistically </w:t>
+            </w:r>
+            <w:r>
+              <w:rPr>
+                <w:rFonts w:asciiTheme="minorHAnsi" w:eastAsiaTheme="minorHAnsi" w:hAnsiTheme="minorHAnsi" w:cs="Mangal"/>
+                <w:szCs w:val="20"/>
+                <w:lang w:val="en-IN" w:bidi="hi-IN"/>
+              </w:rPr>
+              <w:t>relevant).</w:t>
+            </w:r>
+            <w:r>
+              <w:rPr>
+                <w:rFonts w:asciiTheme="minorHAnsi" w:eastAsiaTheme="minorHAnsi" w:hAnsiTheme="minorHAnsi" w:cs="Mangal"/>
+                <w:szCs w:val="20"/>
+                <w:lang w:val="en-IN" w:bidi="hi-IN"/>
+              </w:rPr>
+              <w:t xml:space="preserve">  and having MBA managing the fund does not deteriorate its performance</w:t>
+            </w:r>
+            <w:r>
+              <w:rPr>
+                <w:rFonts w:asciiTheme="minorHAnsi" w:eastAsiaTheme="minorHAnsi" w:hAnsiTheme="minorHAnsi" w:cs="Mangal"/>
+                <w:szCs w:val="20"/>
+                <w:lang w:val="en-IN" w:bidi="hi-IN"/>
+              </w:rPr>
+              <w:t xml:space="preserve"> and if nothing else given the above statements MBA is an advantage</w:t>
+            </w:r>
+          </w:p>
+          <w:p>
+            <w:pPr>
+              <w:pStyle w:val="ListParagraph"/>
+              <w:ind w:left="360" w:firstLine="0"/>
+              <w:rPr>
+                <w:rFonts w:asciiTheme="minorHAnsi" w:eastAsiaTheme="minorHAnsi" w:hAnsiTheme="minorHAnsi" w:cs="Mangal"/>
+                <w:szCs w:val="20"/>
+                <w:lang w:val="en-IN" w:bidi="hi-IN"/>
+              </w:rPr>
+            </w:pPr>
+          </w:p>
+          <w:p>
+            <w:pPr>
+              <w:rPr>
+                <w:b/>
+              </w:rPr>
+            </w:pPr>
+            <w:r>
+              <w:rPr>
+                <w:b/>
+                <w:highlight w:val="lightGray"/>
+              </w:rPr>
+              <w:t>If this fund house chooses the "going with the flow</w:t>
+            </w:r>
+            <w:r>
+              <w:rPr>
+                <w:b/>
+                <w:highlight w:val="lightGray"/>
+              </w:rPr>
+              <w:t>"</w:t>
+            </w:r>
+            <w:r>
+              <w:rPr>
+                <w:b/>
+                <w:highlight w:val="lightGray"/>
+              </w:rPr>
+              <w:t xml:space="preserve"> approach, then given the choice of other fund houses,  Putney would be the right choice</w:t>
+            </w:r>
+            <w:r>
+              <w:rPr>
+                <w:b/>
+              </w:rPr>
+              <w:t xml:space="preserve">. Since you can't go wrong with </w:t>
+            </w:r>
+            <w:r>
+              <w:rPr>
+                <w:b/>
+              </w:rPr>
+              <w:t xml:space="preserve">an </w:t>
+            </w:r>
+            <w:r>
+              <w:rPr>
+                <w:b/>
+              </w:rPr>
+              <w:t>MBA</w:t>
+            </w:r>
+          </w:p>
+          <w:p>
+            <w:pPr>
+              <w:rPr>
+                <w:b/>
+              </w:rPr>
+            </w:pPr>
+          </w:p>
+          <w:tbl>
+            <w:tblPr>
+              <w:tblStyle w:val="TableGrid"/>
+              <w:tblW w:w="0" w:type="auto"/>
+              <w:tblLook w:val="04A0"/>
+            </w:tblPr>
+            <w:tblGrid>
+              <w:gridCol w:w="8337"/>
+            </w:tblGrid>
+            <w:tr>
+              <w:tc>
+                <w:tcPr>
+                  <w:tcW w:w="8337" w:type="dxa"/>
+                  <w:shd w:val="clear" w:color="auto" w:fill="D9D9D9" w:themeFill="background1" w:themeFillShade="D9"/>
+                </w:tcPr>
+                <w:p>
+                  <w:r>
+                    <w:t xml:space="preserve">With above analysis, Putney would be right choice for the Fund house. </w:t>
+                  </w:r>
+                </w:p>
+              </w:tc>
+            </w:tr>
+          </w:tbl>
+          <w:p/>
+          <w:p/>
         </w:tc>
       </w:tr>
     </w:tbl>
@@ -8784,6 +11399,92 @@
     </w:lvl>
   </w:abstractNum>
   <w:abstractNum w:abstractNumId="2">
+    <w:nsid w:val="12E87E95"/>
+    <w:multiLevelType w:val="hybridMultilevel"/>
+    <w:tmpl w:val="F4B426D2"/>
+    <w:lvl w:ilvl="0" w:tplc="0409000F">
+      <w:start w:val="1"/>
+      <w:numFmt w:val="decimal"/>
+      <w:lvlText w:val="%1."/>
+      <w:lvlJc w:val="left"/>
+      <w:pPr>
+        <w:ind w:left="360" w:hanging="360"/>
+      </w:pPr>
+    </w:lvl>
+    <w:lvl w:ilvl="1" w:tplc="04090019">
+      <w:start w:val="1"/>
+      <w:numFmt w:val="lowerLetter"/>
+      <w:lvlText w:val="%2."/>
+      <w:lvlJc w:val="left"/>
+      <w:pPr>
+        <w:ind w:left="1080" w:hanging="360"/>
+      </w:pPr>
+    </w:lvl>
+    <w:lvl w:ilvl="2" w:tplc="0409001B" w:tentative="1">
+      <w:start w:val="1"/>
+      <w:numFmt w:val="lowerRoman"/>
+      <w:lvlText w:val="%3."/>
+      <w:lvlJc w:val="right"/>
+      <w:pPr>
+        <w:ind w:left="1800" w:hanging="180"/>
+      </w:pPr>
+    </w:lvl>
+    <w:lvl w:ilvl="3" w:tplc="0409000F" w:tentative="1">
+      <w:start w:val="1"/>
+      <w:numFmt w:val="decimal"/>
+      <w:lvlText w:val="%4."/>
+      <w:lvlJc w:val="left"/>
+      <w:pPr>
+        <w:ind w:left="2520" w:hanging="360"/>
+      </w:pPr>
+    </w:lvl>
+    <w:lvl w:ilvl="4" w:tplc="04090019" w:tentative="1">
+      <w:start w:val="1"/>
+      <w:numFmt w:val="lowerLetter"/>
+      <w:lvlText w:val="%5."/>
+      <w:lvlJc w:val="left"/>
+      <w:pPr>
+        <w:ind w:left="3240" w:hanging="360"/>
+      </w:pPr>
+    </w:lvl>
+    <w:lvl w:ilvl="5" w:tplc="0409001B" w:tentative="1">
+      <w:start w:val="1"/>
+      <w:numFmt w:val="lowerRoman"/>
+      <w:lvlText w:val="%6."/>
+      <w:lvlJc w:val="right"/>
+      <w:pPr>
+        <w:ind w:left="3960" w:hanging="180"/>
+      </w:pPr>
+    </w:lvl>
+    <w:lvl w:ilvl="6" w:tplc="0409000F" w:tentative="1">
+      <w:start w:val="1"/>
+      <w:numFmt w:val="decimal"/>
+      <w:lvlText w:val="%7."/>
+      <w:lvlJc w:val="left"/>
+      <w:pPr>
+        <w:ind w:left="4680" w:hanging="360"/>
+      </w:pPr>
+    </w:lvl>
+    <w:lvl w:ilvl="7" w:tplc="04090019" w:tentative="1">
+      <w:start w:val="1"/>
+      <w:numFmt w:val="lowerLetter"/>
+      <w:lvlText w:val="%8."/>
+      <w:lvlJc w:val="left"/>
+      <w:pPr>
+        <w:ind w:left="5400" w:hanging="360"/>
+      </w:pPr>
+    </w:lvl>
+    <w:lvl w:ilvl="8" w:tplc="0409001B" w:tentative="1">
+      <w:start w:val="1"/>
+      <w:numFmt w:val="lowerRoman"/>
+      <w:lvlText w:val="%9."/>
+      <w:lvlJc w:val="right"/>
+      <w:pPr>
+        <w:ind w:left="6120" w:hanging="180"/>
+      </w:pPr>
+    </w:lvl>
+  </w:abstractNum>
+  <w:abstractNum w:abstractNumId="3">
     <w:nsid w:val="17DA36D6"/>
     <w:multiLevelType w:val="hybridMultilevel"/>
     <w:tmpl w:val="B11C0F72"/>
@@ -8896,7 +11597,93 @@
       </w:pPr>
     </w:lvl>
   </w:abstractNum>
-  <w:abstractNum w:abstractNumId="3">
+  <w:abstractNum w:abstractNumId="4">
+    <w:nsid w:val="1EA259C0"/>
+    <w:multiLevelType w:val="hybridMultilevel"/>
+    <w:tmpl w:val="B81EF22E"/>
+    <w:lvl w:ilvl="0" w:tplc="04090011">
+      <w:start w:val="1"/>
+      <w:numFmt w:val="decimal"/>
+      <w:lvlText w:val="%1)"/>
+      <w:lvlJc w:val="left"/>
+      <w:pPr>
+        <w:ind w:left="360" w:hanging="360"/>
+      </w:pPr>
+    </w:lvl>
+    <w:lvl w:ilvl="1" w:tplc="04090019">
+      <w:start w:val="1"/>
+      <w:numFmt w:val="lowerLetter"/>
+      <w:lvlText w:val="%2."/>
+      <w:lvlJc w:val="left"/>
+      <w:pPr>
+        <w:ind w:left="1080" w:hanging="360"/>
+      </w:pPr>
+    </w:lvl>
+    <w:lvl w:ilvl="2" w:tplc="0409001B" w:tentative="1">
+      <w:start w:val="1"/>
+      <w:numFmt w:val="lowerRoman"/>
+      <w:lvlText w:val="%3."/>
+      <w:lvlJc w:val="right"/>
+      <w:pPr>
+        <w:ind w:left="1800" w:hanging="180"/>
+      </w:pPr>
+    </w:lvl>
+    <w:lvl w:ilvl="3" w:tplc="0409000F" w:tentative="1">
+      <w:start w:val="1"/>
+      <w:numFmt w:val="decimal"/>
+      <w:lvlText w:val="%4."/>
+      <w:lvlJc w:val="left"/>
+      <w:pPr>
+        <w:ind w:left="2520" w:hanging="360"/>
+      </w:pPr>
+    </w:lvl>
+    <w:lvl w:ilvl="4" w:tplc="04090019" w:tentative="1">
+      <w:start w:val="1"/>
+      <w:numFmt w:val="lowerLetter"/>
+      <w:lvlText w:val="%5."/>
+      <w:lvlJc w:val="left"/>
+      <w:pPr>
+        <w:ind w:left="3240" w:hanging="360"/>
+      </w:pPr>
+    </w:lvl>
+    <w:lvl w:ilvl="5" w:tplc="0409001B" w:tentative="1">
+      <w:start w:val="1"/>
+      <w:numFmt w:val="lowerRoman"/>
+      <w:lvlText w:val="%6."/>
+      <w:lvlJc w:val="right"/>
+      <w:pPr>
+        <w:ind w:left="3960" w:hanging="180"/>
+      </w:pPr>
+    </w:lvl>
+    <w:lvl w:ilvl="6" w:tplc="0409000F" w:tentative="1">
+      <w:start w:val="1"/>
+      <w:numFmt w:val="decimal"/>
+      <w:lvlText w:val="%7."/>
+      <w:lvlJc w:val="left"/>
+      <w:pPr>
+        <w:ind w:left="4680" w:hanging="360"/>
+      </w:pPr>
+    </w:lvl>
+    <w:lvl w:ilvl="7" w:tplc="04090019" w:tentative="1">
+      <w:start w:val="1"/>
+      <w:numFmt w:val="lowerLetter"/>
+      <w:lvlText w:val="%8."/>
+      <w:lvlJc w:val="left"/>
+      <w:pPr>
+        <w:ind w:left="5400" w:hanging="360"/>
+      </w:pPr>
+    </w:lvl>
+    <w:lvl w:ilvl="8" w:tplc="0409001B" w:tentative="1">
+      <w:start w:val="1"/>
+      <w:numFmt w:val="lowerRoman"/>
+      <w:lvlText w:val="%9."/>
+      <w:lvlJc w:val="right"/>
+      <w:pPr>
+        <w:ind w:left="6120" w:hanging="180"/>
+      </w:pPr>
+    </w:lvl>
+  </w:abstractNum>
+  <w:abstractNum w:abstractNumId="5">
     <w:nsid w:val="1F400649"/>
     <w:multiLevelType w:val="hybridMultilevel"/>
     <w:tmpl w:val="4C12C8A8"/>
@@ -8982,10 +11769,10 @@
       </w:pPr>
     </w:lvl>
   </w:abstractNum>
-  <w:abstractNum w:abstractNumId="4">
+  <w:abstractNum w:abstractNumId="6">
     <w:nsid w:val="21062184"/>
     <w:multiLevelType w:val="hybridMultilevel"/>
-    <w:tmpl w:val="E5B284DE"/>
+    <w:tmpl w:val="7EF05920"/>
     <w:lvl w:ilvl="0" w:tplc="04090001">
       <w:start w:val="1"/>
       <w:numFmt w:val="bullet"/>
@@ -9095,7 +11882,7 @@
       </w:rPr>
     </w:lvl>
   </w:abstractNum>
-  <w:abstractNum w:abstractNumId="5">
+  <w:abstractNum w:abstractNumId="7">
     <w:nsid w:val="23FA6894"/>
     <w:multiLevelType w:val="hybridMultilevel"/>
     <w:tmpl w:val="42A2C494"/>
@@ -9184,7 +11971,7 @@
       </w:pPr>
     </w:lvl>
   </w:abstractNum>
-  <w:abstractNum w:abstractNumId="6">
+  <w:abstractNum w:abstractNumId="8">
     <w:nsid w:val="256E3674"/>
     <w:multiLevelType w:val="hybridMultilevel"/>
     <w:tmpl w:val="7DD6FF40"/>
@@ -9270,10 +12057,10 @@
       </w:pPr>
     </w:lvl>
   </w:abstractNum>
-  <w:abstractNum w:abstractNumId="7">
+  <w:abstractNum w:abstractNumId="9">
     <w:nsid w:val="2BBD2E3F"/>
     <w:multiLevelType w:val="hybridMultilevel"/>
-    <w:tmpl w:val="B11C0F72"/>
+    <w:tmpl w:val="9E0EF970"/>
     <w:lvl w:ilvl="0" w:tplc="0409000F">
       <w:start w:val="1"/>
       <w:numFmt w:val="decimal"/>
@@ -9286,17 +12073,17 @@
         <w:ind w:left="720" w:hanging="360"/>
       </w:pPr>
     </w:lvl>
-    <w:lvl w:ilvl="1" w:tplc="04090019" w:tentative="1">
-      <w:start w:val="1"/>
-      <w:numFmt w:val="lowerLetter"/>
-      <w:lvlText w:val="%2."/>
+    <w:lvl w:ilvl="1" w:tplc="FB14F612">
+      <w:start w:val="1"/>
+      <w:numFmt w:val="decimal"/>
+      <w:lvlText w:val="%2&gt;"/>
       <w:lvlJc w:val="left"/>
       <w:pPr>
-        <w:tabs>
-          <w:tab w:val="num" w:pos="1440"/>
-        </w:tabs>
         <w:ind w:left="1440" w:hanging="360"/>
       </w:pPr>
+      <w:rPr>
+        <w:rFonts w:hint="default"/>
+      </w:rPr>
     </w:lvl>
     <w:lvl w:ilvl="2" w:tplc="0409001B" w:tentative="1">
       <w:start w:val="1"/>
@@ -9383,7 +12170,7 @@
       </w:pPr>
     </w:lvl>
   </w:abstractNum>
-  <w:abstractNum w:abstractNumId="8">
+  <w:abstractNum w:abstractNumId="10">
     <w:nsid w:val="39E70F98"/>
     <w:multiLevelType w:val="hybridMultilevel"/>
     <w:tmpl w:val="C78A9FD4"/>
@@ -9469,7 +12256,7 @@
       </w:pPr>
     </w:lvl>
   </w:abstractNum>
-  <w:abstractNum w:abstractNumId="9">
+  <w:abstractNum w:abstractNumId="11">
     <w:nsid w:val="3C915728"/>
     <w:multiLevelType w:val="hybridMultilevel"/>
     <w:tmpl w:val="C78A9FD4"/>
@@ -9555,7 +12342,7 @@
       </w:pPr>
     </w:lvl>
   </w:abstractNum>
-  <w:abstractNum w:abstractNumId="10">
+  <w:abstractNum w:abstractNumId="12">
     <w:nsid w:val="4EBA7812"/>
     <w:multiLevelType w:val="hybridMultilevel"/>
     <w:tmpl w:val="4C12C8A8"/>
@@ -9641,7 +12428,7 @@
       </w:pPr>
     </w:lvl>
   </w:abstractNum>
-  <w:abstractNum w:abstractNumId="11">
+  <w:abstractNum w:abstractNumId="13">
     <w:nsid w:val="57547047"/>
     <w:multiLevelType w:val="hybridMultilevel"/>
     <w:tmpl w:val="4412CD64"/>
@@ -9727,7 +12514,7 @@
       </w:pPr>
     </w:lvl>
   </w:abstractNum>
-  <w:abstractNum w:abstractNumId="12">
+  <w:abstractNum w:abstractNumId="14">
     <w:nsid w:val="5E0F24D9"/>
     <w:multiLevelType w:val="hybridMultilevel"/>
     <w:tmpl w:val="4C12C8A8"/>
@@ -9813,7 +12600,7 @@
       </w:pPr>
     </w:lvl>
   </w:abstractNum>
-  <w:abstractNum w:abstractNumId="13">
+  <w:abstractNum w:abstractNumId="15">
     <w:nsid w:val="643E68AC"/>
     <w:multiLevelType w:val="hybridMultilevel"/>
     <w:tmpl w:val="E5B285BA"/>
@@ -9899,7 +12686,7 @@
       </w:pPr>
     </w:lvl>
   </w:abstractNum>
-  <w:abstractNum w:abstractNumId="14">
+  <w:abstractNum w:abstractNumId="16">
     <w:nsid w:val="645566CE"/>
     <w:multiLevelType w:val="hybridMultilevel"/>
     <w:tmpl w:val="7848D7B0"/>
@@ -10020,7 +12807,7 @@
       </w:rPr>
     </w:lvl>
   </w:abstractNum>
-  <w:abstractNum w:abstractNumId="15">
+  <w:abstractNum w:abstractNumId="17">
     <w:nsid w:val="64E858F3"/>
     <w:multiLevelType w:val="hybridMultilevel"/>
     <w:tmpl w:val="7848D7B0"/>
@@ -10030,7 +12817,7 @@
       <w:lvlText w:val="%1."/>
       <w:lvlJc w:val="left"/>
       <w:pPr>
-        <w:ind w:left="1399" w:hanging="360"/>
+        <w:ind w:left="759" w:hanging="360"/>
       </w:pPr>
       <w:rPr>
         <w:rFonts w:ascii="Times New Roman" w:eastAsia="Times New Roman" w:hAnsi="Times New Roman" w:cs="Times New Roman" w:hint="default"/>
@@ -10046,7 +12833,7 @@
       <w:lvlText w:val="(%2)"/>
       <w:lvlJc w:val="left"/>
       <w:pPr>
-        <w:ind w:left="1711" w:hanging="312"/>
+        <w:ind w:left="1071" w:hanging="312"/>
       </w:pPr>
       <w:rPr>
         <w:rFonts w:ascii="Times New Roman" w:eastAsia="Times New Roman" w:hAnsi="Times New Roman" w:cs="Times New Roman" w:hint="default"/>
@@ -10061,7 +12848,7 @@
       <w:lvlText w:val="•"/>
       <w:lvlJc w:val="left"/>
       <w:pPr>
-        <w:ind w:left="2626" w:hanging="312"/>
+        <w:ind w:left="1986" w:hanging="312"/>
       </w:pPr>
       <w:rPr>
         <w:rFonts w:hint="default"/>
@@ -10073,7 +12860,7 @@
       <w:lvlText w:val="•"/>
       <w:lvlJc w:val="left"/>
       <w:pPr>
-        <w:ind w:left="3533" w:hanging="312"/>
+        <w:ind w:left="2893" w:hanging="312"/>
       </w:pPr>
       <w:rPr>
         <w:rFonts w:hint="default"/>
@@ -10085,7 +12872,7 @@
       <w:lvlText w:val="•"/>
       <w:lvlJc w:val="left"/>
       <w:pPr>
-        <w:ind w:left="4440" w:hanging="312"/>
+        <w:ind w:left="3800" w:hanging="312"/>
       </w:pPr>
       <w:rPr>
         <w:rFonts w:hint="default"/>
@@ -10097,7 +12884,7 @@
       <w:lvlText w:val="•"/>
       <w:lvlJc w:val="left"/>
       <w:pPr>
-        <w:ind w:left="5346" w:hanging="312"/>
+        <w:ind w:left="4706" w:hanging="312"/>
       </w:pPr>
       <w:rPr>
         <w:rFonts w:hint="default"/>
@@ -10109,7 +12896,7 @@
       <w:lvlText w:val="•"/>
       <w:lvlJc w:val="left"/>
       <w:pPr>
-        <w:ind w:left="6253" w:hanging="312"/>
+        <w:ind w:left="5613" w:hanging="312"/>
       </w:pPr>
       <w:rPr>
         <w:rFonts w:hint="default"/>
@@ -10121,7 +12908,7 @@
       <w:lvlText w:val="•"/>
       <w:lvlJc w:val="left"/>
       <w:pPr>
-        <w:ind w:left="7160" w:hanging="312"/>
+        <w:ind w:left="6520" w:hanging="312"/>
       </w:pPr>
       <w:rPr>
         <w:rFonts w:hint="default"/>
@@ -10133,7 +12920,7 @@
       <w:lvlText w:val="•"/>
       <w:lvlJc w:val="left"/>
       <w:pPr>
-        <w:ind w:left="8066" w:hanging="312"/>
+        <w:ind w:left="7426" w:hanging="312"/>
       </w:pPr>
       <w:rPr>
         <w:rFonts w:hint="default"/>
@@ -10141,7 +12928,7 @@
       </w:rPr>
     </w:lvl>
   </w:abstractNum>
-  <w:abstractNum w:abstractNumId="16">
+  <w:abstractNum w:abstractNumId="18">
     <w:nsid w:val="71C677A0"/>
     <w:multiLevelType w:val="hybridMultilevel"/>
     <w:tmpl w:val="7848D7B0"/>
@@ -10262,7 +13049,7 @@
       </w:rPr>
     </w:lvl>
   </w:abstractNum>
-  <w:abstractNum w:abstractNumId="17">
+  <w:abstractNum w:abstractNumId="19">
     <w:nsid w:val="7F385587"/>
     <w:multiLevelType w:val="hybridMultilevel"/>
     <w:tmpl w:val="E5B285BA"/>
@@ -10349,58 +13136,64 @@
     </w:lvl>
   </w:abstractNum>
   <w:num w:numId="1">
-    <w:abstractNumId w:val="7"/>
+    <w:abstractNumId w:val="9"/>
   </w:num>
   <w:num w:numId="2">
-    <w:abstractNumId w:val="2"/>
+    <w:abstractNumId w:val="3"/>
   </w:num>
   <w:num w:numId="3">
-    <w:abstractNumId w:val="15"/>
+    <w:abstractNumId w:val="17"/>
   </w:num>
   <w:num w:numId="4">
     <w:abstractNumId w:val="0"/>
   </w:num>
   <w:num w:numId="5">
+    <w:abstractNumId w:val="7"/>
+  </w:num>
+  <w:num w:numId="6">
+    <w:abstractNumId w:val="12"/>
+  </w:num>
+  <w:num w:numId="7">
     <w:abstractNumId w:val="5"/>
   </w:num>
-  <w:num w:numId="6">
+  <w:num w:numId="8">
+    <w:abstractNumId w:val="18"/>
+  </w:num>
+  <w:num w:numId="9">
+    <w:abstractNumId w:val="16"/>
+  </w:num>
+  <w:num w:numId="10">
+    <w:abstractNumId w:val="13"/>
+  </w:num>
+  <w:num w:numId="11">
+    <w:abstractNumId w:val="6"/>
+  </w:num>
+  <w:num w:numId="12">
     <w:abstractNumId w:val="10"/>
   </w:num>
-  <w:num w:numId="7">
-    <w:abstractNumId w:val="3"/>
-  </w:num>
-  <w:num w:numId="8">
-    <w:abstractNumId w:val="16"/>
-  </w:num>
-  <w:num w:numId="9">
-    <w:abstractNumId w:val="14"/>
-  </w:num>
-  <w:num w:numId="10">
+  <w:num w:numId="13">
     <w:abstractNumId w:val="11"/>
   </w:num>
-  <w:num w:numId="11">
-    <w:abstractNumId w:val="4"/>
-  </w:num>
-  <w:num w:numId="12">
-    <w:abstractNumId w:val="8"/>
-  </w:num>
-  <w:num w:numId="13">
-    <w:abstractNumId w:val="9"/>
-  </w:num>
   <w:num w:numId="14">
-    <w:abstractNumId w:val="17"/>
+    <w:abstractNumId w:val="19"/>
   </w:num>
   <w:num w:numId="15">
-    <w:abstractNumId w:val="13"/>
+    <w:abstractNumId w:val="15"/>
   </w:num>
   <w:num w:numId="16">
-    <w:abstractNumId w:val="6"/>
+    <w:abstractNumId w:val="8"/>
   </w:num>
   <w:num w:numId="17">
     <w:abstractNumId w:val="1"/>
   </w:num>
   <w:num w:numId="18">
-    <w:abstractNumId w:val="12"/>
+    <w:abstractNumId w:val="14"/>
+  </w:num>
+  <w:num w:numId="19">
+    <w:abstractNumId w:val="2"/>
+  </w:num>
+  <w:num w:numId="20">
+    <w:abstractNumId w:val="4"/>
   </w:num>
 </w:numbering>
 </file>
@@ -10565,7 +13358,7 @@
   <w:style w:type="paragraph" w:default="1" w:styleId="Normal">
     <w:name w:val="Normal"/>
     <w:qFormat/>
-    <w:rsid w:val="009B14F8"/>
+    <w:rsid w:val="00906086"/>
     <w:pPr>
       <w:spacing w:after="160" w:line="259" w:lineRule="auto"/>
     </w:pPr>
@@ -11058,7 +13851,7 @@
 </file>
 
 <file path=customXml/itemProps1.xml><?xml version="1.0" encoding="utf-8"?>
-<ds:datastoreItem xmlns:ds="http://schemas.openxmlformats.org/officeDocument/2006/customXml" ds:itemID="{3A2D47DD-00B7-408A-A57A-78403E01A871}">
+<ds:datastoreItem xmlns:ds="http://schemas.openxmlformats.org/officeDocument/2006/customXml" ds:itemID="{FDDC2E33-BA86-4CC7-9AEF-12B1949FF1ED}">
   <ds:schemaRefs>
     <ds:schemaRef ds:uri="http://schemas.openxmlformats.org/officeDocument/2006/bibliography"/>
   </ds:schemaRefs>

</xml_diff>